<commit_message>
changed to the comment
</commit_message>
<xml_diff>
--- a/p5/hw5.docx
+++ b/p5/hw5.docx
@@ -4,7 +4,7 @@
   <w:body>
     <w:p>
       <w:pPr>
-        <w:pStyle w:val="3"/>
+        <w:pStyle w:val="Heading3"/>
       </w:pPr>
       <w:r>
         <w:t>Problem 1</w:t>
@@ -374,7 +374,7 @@
     </w:p>
     <w:tbl>
       <w:tblPr>
-        <w:tblStyle w:val="a7"/>
+        <w:tblStyle w:val="TableGrid"/>
         <w:tblW w:w="0" w:type="auto"/>
         <w:tblLook w:val="04A0" w:firstRow="1" w:lastRow="0" w:firstColumn="1" w:lastColumn="0" w:noHBand="0" w:noVBand="1"/>
       </w:tblPr>
@@ -1143,7 +1143,7 @@
     </w:p>
     <w:tbl>
       <w:tblPr>
-        <w:tblStyle w:val="a7"/>
+        <w:tblStyle w:val="TableGrid"/>
         <w:tblW w:w="0" w:type="auto"/>
         <w:tblLook w:val="04A0" w:firstRow="1" w:lastRow="0" w:firstColumn="1" w:lastColumn="0" w:noHBand="0" w:noVBand="1"/>
       </w:tblPr>
@@ -1632,7 +1632,7 @@
     </w:p>
     <w:tbl>
       <w:tblPr>
-        <w:tblStyle w:val="a7"/>
+        <w:tblStyle w:val="TableGrid"/>
         <w:tblW w:w="0" w:type="auto"/>
         <w:tblLook w:val="04A0" w:firstRow="1" w:lastRow="0" w:firstColumn="1" w:lastColumn="0" w:noHBand="0" w:noVBand="1"/>
       </w:tblPr>
@@ -3008,13 +3008,7 @@
                     <w:rPr>
                       <w:rFonts w:ascii="Cambria Math" w:hAnsi="Cambria Math"/>
                     </w:rPr>
-                    <m:t>i</m:t>
-                  </m:r>
-                  <m:r>
-                    <w:rPr>
-                      <w:rFonts w:ascii="Cambria Math" w:hAnsi="Cambria Math"/>
-                    </w:rPr>
-                    <m:t>-1</m:t>
+                    <m:t>i-1</m:t>
                   </m:r>
                 </m:sub>
               </m:sSub>
@@ -3229,13 +3223,7 @@
                     <w:rPr>
                       <w:rFonts w:ascii="Cambria Math" w:hAnsi="Cambria Math"/>
                     </w:rPr>
-                    <m:t>i</m:t>
-                  </m:r>
-                  <m:r>
-                    <w:rPr>
-                      <w:rFonts w:ascii="Cambria Math" w:hAnsi="Cambria Math"/>
-                    </w:rPr>
-                    <m:t>-1</m:t>
+                    <m:t>i-1</m:t>
                   </m:r>
                 </m:sub>
               </m:sSub>
@@ -4372,7 +4360,6 @@
       </m:oMathPara>
     </w:p>
     <w:p>
-      <w:commentRangeStart w:id="0"/>
       <w:r>
         <w:lastRenderedPageBreak/>
         <w:t xml:space="preserve">Now, back to what we actually need to show. We need to compute </w:t>
@@ -4401,7 +4388,7 @@
                 <w:rPr>
                   <w:rFonts w:ascii="Cambria Math" w:hAnsi="Cambria Math"/>
                 </w:rPr>
-                <m:t>x1, x2, …, xk</m:t>
+                <m:t>x1, x2, …,xk</m:t>
               </m:r>
             </m:e>
           </m:d>
@@ -4411,279 +4398,6 @@
             </w:rPr>
             <m:t>=</m:t>
           </m:r>
-          <m:f>
-            <m:fPr>
-              <m:ctrlPr>
-                <w:rPr>
-                  <w:rFonts w:ascii="Cambria Math" w:hAnsi="Cambria Math"/>
-                  <w:i/>
-                </w:rPr>
-              </m:ctrlPr>
-            </m:fPr>
-            <m:num>
-              <m:r>
-                <w:rPr>
-                  <w:rFonts w:ascii="Cambria Math" w:hAnsi="Cambria Math"/>
-                </w:rPr>
-                <m:t>P</m:t>
-              </m:r>
-              <m:d>
-                <m:dPr>
-                  <m:ctrlPr>
-                    <w:rPr>
-                      <w:rFonts w:ascii="Cambria Math" w:hAnsi="Cambria Math"/>
-                      <w:i/>
-                    </w:rPr>
-                  </m:ctrlPr>
-                </m:dPr>
-                <m:e>
-                  <m:r>
-                    <w:rPr>
-                      <w:rFonts w:ascii="Cambria Math" w:hAnsi="Cambria Math"/>
-                    </w:rPr>
-                    <m:t>x1, x2,…xk and y1, y2, …, yk</m:t>
-                  </m:r>
-                </m:e>
-              </m:d>
-            </m:num>
-            <m:den>
-              <m:r>
-                <w:rPr>
-                  <w:rFonts w:ascii="Cambria Math" w:hAnsi="Cambria Math"/>
-                </w:rPr>
-                <m:t>P</m:t>
-              </m:r>
-              <m:d>
-                <m:dPr>
-                  <m:ctrlPr>
-                    <w:rPr>
-                      <w:rFonts w:ascii="Cambria Math" w:hAnsi="Cambria Math"/>
-                      <w:i/>
-                    </w:rPr>
-                  </m:ctrlPr>
-                </m:dPr>
-                <m:e>
-                  <m:r>
-                    <w:rPr>
-                      <w:rFonts w:ascii="Cambria Math" w:hAnsi="Cambria Math"/>
-                    </w:rPr>
-                    <m:t>y1, y2, …, yk|x1, x2,…xk</m:t>
-                  </m:r>
-                </m:e>
-              </m:d>
-            </m:den>
-          </m:f>
-        </m:oMath>
-      </m:oMathPara>
-    </w:p>
-    <w:p>
-      <m:oMathPara>
-        <m:oMath>
-          <m:r>
-            <w:rPr>
-              <w:rFonts w:ascii="Cambria Math" w:hAnsi="Cambria Math"/>
-            </w:rPr>
-            <m:t>=</m:t>
-          </m:r>
-          <m:f>
-            <m:fPr>
-              <m:ctrlPr>
-                <w:rPr>
-                  <w:rFonts w:ascii="Cambria Math" w:hAnsi="Cambria Math"/>
-                  <w:i/>
-                </w:rPr>
-              </m:ctrlPr>
-            </m:fPr>
-            <m:num>
-              <m:r>
-                <w:rPr>
-                  <w:rFonts w:ascii="Cambria Math" w:hAnsi="Cambria Math"/>
-                </w:rPr>
-                <m:t>P</m:t>
-              </m:r>
-              <m:d>
-                <m:dPr>
-                  <m:ctrlPr>
-                    <w:rPr>
-                      <w:rFonts w:ascii="Cambria Math" w:hAnsi="Cambria Math"/>
-                      <w:i/>
-                    </w:rPr>
-                  </m:ctrlPr>
-                </m:dPr>
-                <m:e>
-                  <m:r>
-                    <w:rPr>
-                      <w:rFonts w:ascii="Cambria Math" w:hAnsi="Cambria Math"/>
-                    </w:rPr>
-                    <m:t>x1, x2,…xk|y1, y2, …, yk</m:t>
-                  </m:r>
-                </m:e>
-              </m:d>
-              <m:r>
-                <w:rPr>
-                  <w:rFonts w:ascii="Cambria Math" w:hAnsi="Cambria Math"/>
-                </w:rPr>
-                <m:t>P</m:t>
-              </m:r>
-              <m:d>
-                <m:dPr>
-                  <m:ctrlPr>
-                    <w:rPr>
-                      <w:rFonts w:ascii="Cambria Math" w:hAnsi="Cambria Math"/>
-                      <w:i/>
-                    </w:rPr>
-                  </m:ctrlPr>
-                </m:dPr>
-                <m:e>
-                  <m:r>
-                    <w:rPr>
-                      <w:rFonts w:ascii="Cambria Math" w:hAnsi="Cambria Math"/>
-                    </w:rPr>
-                    <m:t>y1, y2, …, yk</m:t>
-                  </m:r>
-                </m:e>
-              </m:d>
-            </m:num>
-            <m:den>
-              <m:r>
-                <w:rPr>
-                  <w:rFonts w:ascii="Cambria Math" w:hAnsi="Cambria Math"/>
-                </w:rPr>
-                <m:t>P</m:t>
-              </m:r>
-              <m:d>
-                <m:dPr>
-                  <m:ctrlPr>
-                    <w:rPr>
-                      <w:rFonts w:ascii="Cambria Math" w:hAnsi="Cambria Math"/>
-                      <w:i/>
-                    </w:rPr>
-                  </m:ctrlPr>
-                </m:dPr>
-                <m:e>
-                  <m:r>
-                    <w:rPr>
-                      <w:rFonts w:ascii="Cambria Math" w:hAnsi="Cambria Math"/>
-                    </w:rPr>
-                    <m:t>y1, y2, …, yk|x1, x2,…xk</m:t>
-                  </m:r>
-                </m:e>
-              </m:d>
-            </m:den>
-          </m:f>
-        </m:oMath>
-      </m:oMathPara>
-    </w:p>
-    <w:p>
-      <w:r>
-        <w:t xml:space="preserve">Breaking it down even more, </w:t>
-      </w:r>
-    </w:p>
-    <w:p>
-      <w:r>
-        <w:t>We know how to calculate</w:t>
-      </w:r>
-      <m:oMath>
-        <m:r>
-          <w:rPr>
-            <w:rFonts w:ascii="Cambria Math" w:hAnsi="Cambria Math"/>
-          </w:rPr>
-          <m:t xml:space="preserve"> P</m:t>
-        </m:r>
-        <m:d>
-          <m:dPr>
-            <m:ctrlPr>
-              <w:rPr>
-                <w:rFonts w:ascii="Cambria Math" w:hAnsi="Cambria Math"/>
-                <w:i/>
-              </w:rPr>
-            </m:ctrlPr>
-          </m:dPr>
-          <m:e>
-            <m:r>
-              <w:rPr>
-                <w:rFonts w:ascii="Cambria Math" w:hAnsi="Cambria Math"/>
-              </w:rPr>
-              <m:t>y1, y2, …, yk|x1, x2,…xk</m:t>
-            </m:r>
-          </m:e>
-        </m:d>
-      </m:oMath>
-      <w:r>
-        <w:t xml:space="preserve">. That’s from before. </w:t>
-      </w:r>
-    </w:p>
-    <w:p>
-      <w:r>
-        <w:t>We know how to calculate</w:t>
-      </w:r>
-      <m:oMath>
-        <m:r>
-          <w:rPr>
-            <w:rFonts w:ascii="Cambria Math" w:hAnsi="Cambria Math"/>
-          </w:rPr>
-          <m:t xml:space="preserve"> P</m:t>
-        </m:r>
-        <m:d>
-          <m:dPr>
-            <m:ctrlPr>
-              <w:rPr>
-                <w:rFonts w:ascii="Cambria Math" w:hAnsi="Cambria Math"/>
-                <w:i/>
-              </w:rPr>
-            </m:ctrlPr>
-          </m:dPr>
-          <m:e>
-            <m:r>
-              <w:rPr>
-                <w:rFonts w:ascii="Cambria Math" w:hAnsi="Cambria Math"/>
-              </w:rPr>
-              <m:t>y1, y2, …, yk</m:t>
-            </m:r>
-          </m:e>
-        </m:d>
-      </m:oMath>
-      <w:r>
-        <w:t>. That’s shown above.</w:t>
-      </w:r>
-    </w:p>
-    <w:p>
-      <w:r>
-        <w:t xml:space="preserve">We will show how to compute </w:t>
-      </w:r>
-      <m:oMath>
-        <m:r>
-          <w:rPr>
-            <w:rFonts w:ascii="Cambria Math" w:hAnsi="Cambria Math"/>
-          </w:rPr>
-          <m:t>P</m:t>
-        </m:r>
-        <m:d>
-          <m:dPr>
-            <m:ctrlPr>
-              <w:rPr>
-                <w:rFonts w:ascii="Cambria Math" w:hAnsi="Cambria Math"/>
-                <w:i/>
-              </w:rPr>
-            </m:ctrlPr>
-          </m:dPr>
-          <m:e>
-            <m:r>
-              <w:rPr>
-                <w:rFonts w:ascii="Cambria Math" w:hAnsi="Cambria Math"/>
-              </w:rPr>
-              <m:t>x1, x2,…xk|y1, y2, …, yk</m:t>
-            </m:r>
-          </m:e>
-        </m:d>
-      </m:oMath>
-      <w:r>
-        <w:t xml:space="preserve"> from results we showed earlier. </w:t>
-      </w:r>
-    </w:p>
-    <w:p>
-      <m:oMathPara>
-        <m:oMath>
           <m:r>
             <w:rPr>
               <w:rFonts w:ascii="Cambria Math" w:hAnsi="Cambria Math"/>
@@ -4699,102 +4413,6 @@
                 </w:rPr>
               </m:ctrlPr>
             </m:dPr>
-            <m:e>
-              <m:r>
-                <w:rPr>
-                  <w:rFonts w:ascii="Cambria Math" w:hAnsi="Cambria Math"/>
-                </w:rPr>
-                <m:t>x1, x2,…xk|y1, y2, …, yk</m:t>
-              </m:r>
-            </m:e>
-          </m:d>
-          <m:r>
-            <w:rPr>
-              <w:rFonts w:ascii="Cambria Math" w:hAnsi="Cambria Math"/>
-            </w:rPr>
-            <m:t>=P</m:t>
-          </m:r>
-          <m:d>
-            <m:dPr>
-              <m:ctrlPr>
-                <w:rPr>
-                  <w:rFonts w:ascii="Cambria Math" w:hAnsi="Cambria Math"/>
-                  <w:i/>
-                </w:rPr>
-              </m:ctrlPr>
-            </m:dPr>
-            <m:e>
-              <m:sSub>
-                <m:sSubPr>
-                  <m:ctrlPr>
-                    <w:rPr>
-                      <w:rFonts w:ascii="Cambria Math" w:hAnsi="Cambria Math"/>
-                      <w:i/>
-                    </w:rPr>
-                  </m:ctrlPr>
-                </m:sSubPr>
-                <m:e>
-                  <m:r>
-                    <w:rPr>
-                      <w:rFonts w:ascii="Cambria Math" w:hAnsi="Cambria Math"/>
-                    </w:rPr>
-                    <m:t>x</m:t>
-                  </m:r>
-                </m:e>
-                <m:sub>
-                  <m:r>
-                    <w:rPr>
-                      <w:rFonts w:ascii="Cambria Math" w:hAnsi="Cambria Math"/>
-                    </w:rPr>
-                    <m:t>1</m:t>
-                  </m:r>
-                </m:sub>
-              </m:sSub>
-            </m:e>
-          </m:d>
-          <m:r>
-            <w:rPr>
-              <w:rFonts w:ascii="Cambria Math" w:hAnsi="Cambria Math"/>
-            </w:rPr>
-            <m:t>P</m:t>
-          </m:r>
-          <m:d>
-            <m:dPr>
-              <m:ctrlPr>
-                <w:rPr>
-                  <w:rFonts w:ascii="Cambria Math" w:hAnsi="Cambria Math"/>
-                  <w:i/>
-                </w:rPr>
-              </m:ctrlPr>
-            </m:dPr>
-            <m:e>
-              <m:sSub>
-                <m:sSubPr>
-                  <m:ctrlPr>
-                    <w:rPr>
-                      <w:rFonts w:ascii="Cambria Math" w:hAnsi="Cambria Math"/>
-                      <w:i/>
-                    </w:rPr>
-                  </m:ctrlPr>
-                </m:sSubPr>
-                <m:e>
-                  <m:r>
-                    <w:rPr>
-                      <w:rFonts w:ascii="Cambria Math" w:hAnsi="Cambria Math"/>
-                    </w:rPr>
-                    <m:t>y</m:t>
-                  </m:r>
-                </m:e>
-                <m:sub>
-                  <m:r>
-                    <w:rPr>
-                      <w:rFonts w:ascii="Cambria Math" w:hAnsi="Cambria Math"/>
-                    </w:rPr>
-                    <m:t>1</m:t>
-                  </m:r>
-                </m:sub>
-              </m:sSub>
-            </m:e>
             <m:e>
               <m:sSub>
                 <m:sSubPr>
@@ -4830,14 +4448,12 @@
               <m:ctrlPr>
                 <w:rPr>
                   <w:rFonts w:ascii="Cambria Math" w:hAnsi="Cambria Math"/>
+                  <w:i/>
                 </w:rPr>
               </m:ctrlPr>
             </m:naryPr>
             <m:sub>
               <m:r>
-                <m:rPr>
-                  <m:sty m:val="p"/>
-                </m:rPr>
                 <w:rPr>
                   <w:rFonts w:ascii="Cambria Math" w:hAnsi="Cambria Math"/>
                 </w:rPr>
@@ -4846,9 +4462,6 @@
             </m:sub>
             <m:sup>
               <m:r>
-                <m:rPr>
-                  <m:sty m:val="p"/>
-                </m:rPr>
                 <w:rPr>
                   <w:rFonts w:ascii="Cambria Math" w:hAnsi="Cambria Math"/>
                 </w:rPr>
@@ -4886,7 +4499,7 @@
                         <w:rPr>
                           <w:rFonts w:ascii="Cambria Math" w:hAnsi="Cambria Math"/>
                         </w:rPr>
-                        <m:t>y</m:t>
+                        <m:t>x</m:t>
                       </m:r>
                     </m:e>
                     <m:sub>
@@ -4922,89 +4535,12 @@
                         <w:rPr>
                           <w:rFonts w:ascii="Cambria Math" w:hAnsi="Cambria Math"/>
                         </w:rPr>
-                        <m:t>i</m:t>
+                        <m:t>i-1</m:t>
                       </m:r>
                     </m:sub>
                   </m:sSub>
                 </m:e>
               </m:d>
-              <m:r>
-                <w:rPr>
-                  <w:rFonts w:ascii="Cambria Math" w:hAnsi="Cambria Math"/>
-                </w:rPr>
-                <m:t>P</m:t>
-              </m:r>
-              <m:d>
-                <m:dPr>
-                  <m:endChr m:val="|"/>
-                  <m:ctrlPr>
-                    <w:rPr>
-                      <w:rFonts w:ascii="Cambria Math" w:hAnsi="Cambria Math"/>
-                      <w:i/>
-                    </w:rPr>
-                  </m:ctrlPr>
-                </m:dPr>
-                <m:e>
-                  <m:sSub>
-                    <m:sSubPr>
-                      <m:ctrlPr>
-                        <w:rPr>
-                          <w:rFonts w:ascii="Cambria Math" w:hAnsi="Cambria Math"/>
-                          <w:i/>
-                        </w:rPr>
-                      </m:ctrlPr>
-                    </m:sSubPr>
-                    <m:e>
-                      <m:r>
-                        <w:rPr>
-                          <w:rFonts w:ascii="Cambria Math" w:hAnsi="Cambria Math"/>
-                        </w:rPr>
-                        <m:t>x</m:t>
-                      </m:r>
-                    </m:e>
-                    <m:sub>
-                      <m:r>
-                        <w:rPr>
-                          <w:rFonts w:ascii="Cambria Math" w:hAnsi="Cambria Math"/>
-                        </w:rPr>
-                        <m:t>i</m:t>
-                      </m:r>
-                    </m:sub>
-                  </m:sSub>
-                </m:e>
-              </m:d>
-              <m:sSub>
-                <m:sSubPr>
-                  <m:ctrlPr>
-                    <w:rPr>
-                      <w:rFonts w:ascii="Cambria Math" w:hAnsi="Cambria Math"/>
-                      <w:i/>
-                    </w:rPr>
-                  </m:ctrlPr>
-                </m:sSubPr>
-                <m:e>
-                  <m:r>
-                    <w:rPr>
-                      <w:rFonts w:ascii="Cambria Math" w:hAnsi="Cambria Math"/>
-                    </w:rPr>
-                    <m:t>x</m:t>
-                  </m:r>
-                </m:e>
-                <m:sub>
-                  <m:r>
-                    <w:rPr>
-                      <w:rFonts w:ascii="Cambria Math" w:hAnsi="Cambria Math"/>
-                    </w:rPr>
-                    <m:t>i-1</m:t>
-                  </m:r>
-                </m:sub>
-              </m:sSub>
-              <m:r>
-                <w:rPr>
-                  <w:rFonts w:ascii="Cambria Math" w:hAnsi="Cambria Math"/>
-                </w:rPr>
-                <m:t xml:space="preserve">) </m:t>
-              </m:r>
             </m:e>
           </m:nary>
         </m:oMath>
@@ -5055,87 +4591,8 @@
         </m:r>
       </m:oMath>
       <w:r>
-        <w:t xml:space="preserve"> and </w:t>
-      </w:r>
-      <m:oMath>
-        <m:r>
-          <w:rPr>
-            <w:rFonts w:ascii="Cambria Math" w:hAnsi="Cambria Math"/>
-          </w:rPr>
-          <m:t>P</m:t>
-        </m:r>
-        <m:d>
-          <m:dPr>
-            <m:ctrlPr>
-              <w:rPr>
-                <w:rFonts w:ascii="Cambria Math" w:hAnsi="Cambria Math"/>
-                <w:i/>
-              </w:rPr>
-            </m:ctrlPr>
-          </m:dPr>
-          <m:e>
-            <m:sSub>
-              <m:sSubPr>
-                <m:ctrlPr>
-                  <w:rPr>
-                    <w:rFonts w:ascii="Cambria Math" w:hAnsi="Cambria Math"/>
-                    <w:i/>
-                  </w:rPr>
-                </m:ctrlPr>
-              </m:sSubPr>
-              <m:e>
-                <m:r>
-                  <w:rPr>
-                    <w:rFonts w:ascii="Cambria Math" w:hAnsi="Cambria Math"/>
-                  </w:rPr>
-                  <m:t>y</m:t>
-                </m:r>
-              </m:e>
-              <m:sub>
-                <m:r>
-                  <w:rPr>
-                    <w:rFonts w:ascii="Cambria Math" w:hAnsi="Cambria Math"/>
-                  </w:rPr>
-                  <m:t>i</m:t>
-                </m:r>
-              </m:sub>
-            </m:sSub>
-          </m:e>
-          <m:e>
-            <m:sSub>
-              <m:sSubPr>
-                <m:ctrlPr>
-                  <w:rPr>
-                    <w:rFonts w:ascii="Cambria Math" w:hAnsi="Cambria Math"/>
-                    <w:i/>
-                  </w:rPr>
-                </m:ctrlPr>
-              </m:sSubPr>
-              <m:e>
-                <m:r>
-                  <w:rPr>
-                    <w:rFonts w:ascii="Cambria Math" w:hAnsi="Cambria Math"/>
-                  </w:rPr>
-                  <m:t>x</m:t>
-                </m:r>
-              </m:e>
-              <m:sub>
-                <m:r>
-                  <w:rPr>
-                    <w:rFonts w:ascii="Cambria Math" w:hAnsi="Cambria Math"/>
-                  </w:rPr>
-                  <m:t>i</m:t>
-                </m:r>
-              </m:sub>
-            </m:sSub>
-          </m:e>
-        </m:d>
-      </m:oMath>
-      <w:r>
         <w:t xml:space="preserve"> from above.</w:t>
       </w:r>
-      <w:bookmarkStart w:id="1" w:name="_GoBack"/>
-      <w:bookmarkEnd w:id="1"/>
     </w:p>
     <w:p>
       <w:r>
@@ -5768,14 +5225,10 @@
       <w:r>
         <w:t xml:space="preserve">After, knowing all this, it is possible to calculate </w:t>
       </w:r>
+      <w:bookmarkStart w:id="0" w:name="_GoBack"/>
+      <w:bookmarkEnd w:id="0"/>
     </w:p>
     <w:p>
-      <w:pPr>
-        <w:rPr>
-          <w:rFonts w:ascii="Cambria Math" w:hAnsi="Cambria Math"/>
-          <w:oMath/>
-        </w:rPr>
-      </w:pPr>
       <m:oMathPara>
         <m:oMath>
           <m:r>
@@ -5798,7 +5251,7 @@
                 <w:rPr>
                   <w:rFonts w:ascii="Cambria Math" w:hAnsi="Cambria Math"/>
                 </w:rPr>
-                <m:t>x1, x2, …, xk</m:t>
+                <m:t>x1, x2, …,xk</m:t>
               </m:r>
             </m:e>
           </m:d>
@@ -5806,18 +5259,73 @@
             <w:rPr>
               <w:rFonts w:ascii="Cambria Math" w:hAnsi="Cambria Math"/>
             </w:rPr>
-            <m:t>=</m:t>
+            <m:t>=P</m:t>
           </m:r>
-          <m:f>
-            <m:fPr>
+          <m:d>
+            <m:dPr>
               <m:ctrlPr>
                 <w:rPr>
                   <w:rFonts w:ascii="Cambria Math" w:hAnsi="Cambria Math"/>
                   <w:i/>
                 </w:rPr>
               </m:ctrlPr>
-            </m:fPr>
-            <m:num>
+            </m:dPr>
+            <m:e>
+              <m:sSub>
+                <m:sSubPr>
+                  <m:ctrlPr>
+                    <w:rPr>
+                      <w:rFonts w:ascii="Cambria Math" w:hAnsi="Cambria Math"/>
+                      <w:i/>
+                    </w:rPr>
+                  </m:ctrlPr>
+                </m:sSubPr>
+                <m:e>
+                  <m:r>
+                    <w:rPr>
+                      <w:rFonts w:ascii="Cambria Math" w:hAnsi="Cambria Math"/>
+                    </w:rPr>
+                    <m:t>x</m:t>
+                  </m:r>
+                </m:e>
+                <m:sub>
+                  <m:r>
+                    <w:rPr>
+                      <w:rFonts w:ascii="Cambria Math" w:hAnsi="Cambria Math"/>
+                    </w:rPr>
+                    <m:t>1</m:t>
+                  </m:r>
+                </m:sub>
+              </m:sSub>
+            </m:e>
+          </m:d>
+          <m:nary>
+            <m:naryPr>
+              <m:chr m:val="∏"/>
+              <m:ctrlPr>
+                <w:rPr>
+                  <w:rFonts w:ascii="Cambria Math" w:hAnsi="Cambria Math"/>
+                  <w:i/>
+                </w:rPr>
+              </m:ctrlPr>
+            </m:naryPr>
+            <m:sub>
+              <m:r>
+                <w:rPr>
+                  <w:rFonts w:ascii="Cambria Math" w:hAnsi="Cambria Math"/>
+                </w:rPr>
+                <m:t>i=2</m:t>
+              </m:r>
+            </m:sub>
+            <m:sup>
+              <m:r>
+                <w:rPr>
+                  <w:rFonts w:ascii="Cambria Math" w:hAnsi="Cambria Math"/>
+                </w:rPr>
+                <m:t>i=k</m:t>
+              </m:r>
+            </m:sup>
+            <m:e>
               <m:r>
                 <w:rPr>
                   <w:rFonts w:ascii="Cambria Math" w:hAnsi="Cambria Math"/>
@@ -5834,76 +5342,64 @@
                   </m:ctrlPr>
                 </m:dPr>
                 <m:e>
-                  <m:r>
-                    <w:rPr>
-                      <w:rFonts w:ascii="Cambria Math" w:hAnsi="Cambria Math"/>
-                    </w:rPr>
-                    <m:t>x1, x2,…xk|y1, y2, …, yk</m:t>
-                  </m:r>
+                  <m:sSub>
+                    <m:sSubPr>
+                      <m:ctrlPr>
+                        <w:rPr>
+                          <w:rFonts w:ascii="Cambria Math" w:hAnsi="Cambria Math"/>
+                          <w:i/>
+                        </w:rPr>
+                      </m:ctrlPr>
+                    </m:sSubPr>
+                    <m:e>
+                      <m:r>
+                        <w:rPr>
+                          <w:rFonts w:ascii="Cambria Math" w:hAnsi="Cambria Math"/>
+                        </w:rPr>
+                        <m:t>x</m:t>
+                      </m:r>
+                    </m:e>
+                    <m:sub>
+                      <m:r>
+                        <w:rPr>
+                          <w:rFonts w:ascii="Cambria Math" w:hAnsi="Cambria Math"/>
+                        </w:rPr>
+                        <m:t>i</m:t>
+                      </m:r>
+                    </m:sub>
+                  </m:sSub>
+                </m:e>
+                <m:e>
+                  <m:sSub>
+                    <m:sSubPr>
+                      <m:ctrlPr>
+                        <w:rPr>
+                          <w:rFonts w:ascii="Cambria Math" w:hAnsi="Cambria Math"/>
+                          <w:i/>
+                        </w:rPr>
+                      </m:ctrlPr>
+                    </m:sSubPr>
+                    <m:e>
+                      <m:r>
+                        <w:rPr>
+                          <w:rFonts w:ascii="Cambria Math" w:hAnsi="Cambria Math"/>
+                        </w:rPr>
+                        <m:t>x</m:t>
+                      </m:r>
+                    </m:e>
+                    <m:sub>
+                      <m:r>
+                        <w:rPr>
+                          <w:rFonts w:ascii="Cambria Math" w:hAnsi="Cambria Math"/>
+                        </w:rPr>
+                        <m:t>i-1</m:t>
+                      </m:r>
+                    </m:sub>
+                  </m:sSub>
                 </m:e>
               </m:d>
-              <m:r>
-                <w:rPr>
-                  <w:rFonts w:ascii="Cambria Math" w:hAnsi="Cambria Math"/>
-                </w:rPr>
-                <m:t>P</m:t>
-              </m:r>
-              <m:d>
-                <m:dPr>
-                  <m:ctrlPr>
-                    <w:rPr>
-                      <w:rFonts w:ascii="Cambria Math" w:hAnsi="Cambria Math"/>
-                      <w:i/>
-                    </w:rPr>
-                  </m:ctrlPr>
-                </m:dPr>
-                <m:e>
-                  <m:r>
-                    <w:rPr>
-                      <w:rFonts w:ascii="Cambria Math" w:hAnsi="Cambria Math"/>
-                    </w:rPr>
-                    <m:t>y1, y2, …, yk</m:t>
-                  </m:r>
-                </m:e>
-              </m:d>
-            </m:num>
-            <m:den>
-              <m:r>
-                <w:rPr>
-                  <w:rFonts w:ascii="Cambria Math" w:hAnsi="Cambria Math"/>
-                </w:rPr>
-                <m:t>P</m:t>
-              </m:r>
-              <m:d>
-                <m:dPr>
-                  <m:ctrlPr>
-                    <w:rPr>
-                      <w:rFonts w:ascii="Cambria Math" w:hAnsi="Cambria Math"/>
-                      <w:i/>
-                    </w:rPr>
-                  </m:ctrlPr>
-                </m:dPr>
-                <m:e>
-                  <m:r>
-                    <w:rPr>
-                      <w:rFonts w:ascii="Cambria Math" w:hAnsi="Cambria Math"/>
-                    </w:rPr>
-                    <m:t>y1, y2, …, yk|x1, x2,…xk</m:t>
-                  </m:r>
-                </m:e>
-              </m:d>
-            </m:den>
-          </m:f>
-          <w:commentRangeEnd w:id="0"/>
-          <m:r>
-            <m:rPr>
-              <m:sty m:val="p"/>
-            </m:rPr>
-            <w:rPr>
-              <w:rStyle w:val="aa"/>
-            </w:rPr>
-            <w:commentReference w:id="0"/>
-          </m:r>
+            </m:e>
+          </m:nary>
         </m:oMath>
       </m:oMathPara>
     </w:p>
@@ -5934,7 +5430,7 @@
     </w:p>
     <w:p>
       <w:pPr>
-        <w:pStyle w:val="3"/>
+        <w:pStyle w:val="Heading3"/>
       </w:pPr>
       <w:r>
         <w:lastRenderedPageBreak/>
@@ -6383,7 +5879,7 @@
     </w:p>
     <w:p>
       <w:pPr>
-        <w:pStyle w:val="a3"/>
+        <w:pStyle w:val="ListParagraph"/>
         <w:ind w:left="360"/>
       </w:pPr>
       <m:oMathPara>
@@ -6457,7 +5953,7 @@
     </w:p>
     <w:p>
       <w:pPr>
-        <w:pStyle w:val="a3"/>
+        <w:pStyle w:val="ListParagraph"/>
         <w:ind w:left="360"/>
       </w:pPr>
       <m:oMathPara>
@@ -9208,7 +8704,7 @@
     </w:p>
     <w:p>
       <w:pPr>
-        <w:pStyle w:val="a3"/>
+        <w:pStyle w:val="ListParagraph"/>
         <w:ind w:left="360"/>
       </w:pPr>
       <m:oMathPara>
@@ -9515,7 +9011,7 @@
     </w:p>
     <w:p>
       <w:pPr>
-        <w:pStyle w:val="a3"/>
+        <w:pStyle w:val="ListParagraph"/>
         <w:ind w:left="360"/>
       </w:pPr>
     </w:p>
@@ -13087,15 +12583,7 @@
             <w:kern w:val="2"/>
             <w:sz w:val="21"/>
           </w:rPr>
-          <m:t>s</m:t>
-        </m:r>
-        <m:r>
-          <w:rPr>
-            <w:rFonts w:ascii="Cambria Math" w:eastAsia="宋体" w:hAnsi="Cambria Math" w:cs="Times New Roman"/>
-            <w:kern w:val="2"/>
-            <w:sz w:val="21"/>
-          </w:rPr>
-          <m:t>ign</m:t>
+          <m:t>sign</m:t>
         </m:r>
         <m:d>
           <m:dPr>
@@ -17000,8 +16488,8 @@
       </w:r>
     </w:p>
     <w:sectPr>
-      <w:headerReference w:type="default" r:id="rId9"/>
-      <w:footerReference w:type="default" r:id="rId10"/>
+      <w:headerReference w:type="default" r:id="rId8"/>
+      <w:footerReference w:type="default" r:id="rId9"/>
       <w:pgSz w:w="12240" w:h="15840" w:code="1"/>
       <w:pgMar w:top="1440" w:right="1800" w:bottom="1440" w:left="1800" w:header="720" w:footer="720" w:gutter="0"/>
       <w:cols w:space="720"/>
@@ -17009,40 +16497,6 @@
     </w:sectPr>
   </w:body>
 </w:document>
-</file>
-
-<file path=word/comments.xml><?xml version="1.0" encoding="utf-8"?>
-<w:comments xmlns:wpc="http://schemas.microsoft.com/office/word/2010/wordprocessingCanvas" xmlns:mc="http://schemas.openxmlformats.org/markup-compatibility/2006" xmlns:o="urn:schemas-microsoft-com:office:office" xmlns:r="http://schemas.openxmlformats.org/officeDocument/2006/relationships" xmlns:m="http://schemas.openxmlformats.org/officeDocument/2006/math" xmlns:v="urn:schemas-microsoft-com:vml" xmlns:wp14="http://schemas.microsoft.com/office/word/2010/wordprocessingDrawing" xmlns:wp="http://schemas.openxmlformats.org/drawingml/2006/wordprocessingDrawing" xmlns:w10="urn:schemas-microsoft-com:office:word" xmlns:w="http://schemas.openxmlformats.org/wordprocessingml/2006/main" xmlns:w14="http://schemas.microsoft.com/office/word/2010/wordml" xmlns:wpg="http://schemas.microsoft.com/office/word/2010/wordprocessingGroup" xmlns:wpi="http://schemas.microsoft.com/office/word/2010/wordprocessingInk" xmlns:wne="http://schemas.microsoft.com/office/word/2006/wordml" xmlns:wps="http://schemas.microsoft.com/office/word/2010/wordprocessingShape" mc:Ignorable="w14 wp14">
-  <w:comment w:id="0" w:author="RainG" w:date="2011-11-15T00:16:00Z" w:initials="R">
-    <w:p>
-      <w:pPr>
-        <w:pStyle w:val="ab"/>
-      </w:pPr>
-      <w:r>
-        <w:rPr>
-          <w:rStyle w:val="aa"/>
-        </w:rPr>
-        <w:annotationRef/>
-      </w:r>
-      <w:r>
-        <w:t xml:space="preserve">Why can’t you just calculate </w:t>
-      </w:r>
-      <w:proofErr w:type="gramStart"/>
-      <w:r>
-        <w:t>p(</w:t>
-      </w:r>
-      <w:proofErr w:type="spellStart"/>
-      <w:proofErr w:type="gramEnd"/>
-      <w:r>
-        <w:t>x_i</w:t>
-      </w:r>
-      <w:proofErr w:type="spellEnd"/>
-      <w:r>
-        <w:t xml:space="preserve"> | x_i-1), and get this directly? Since in your calculation of P(x1x2x3…|y1y2y3…) you also used this continuous assumption of x_i|x_i-1. I think the result should be the same?</w:t>
-      </w:r>
-    </w:p>
-  </w:comment>
-</w:comments>
 </file>
 
 <file path=word/endnotes.xml><?xml version="1.0" encoding="utf-8"?>
@@ -17080,10 +16534,11 @@
         <w:docPartUnique/>
       </w:docPartObj>
     </w:sdtPr>
+    <w:sdtEndPr/>
     <w:sdtContent>
       <w:p>
         <w:pPr>
-          <w:pStyle w:val="a9"/>
+          <w:pStyle w:val="Footer"/>
           <w:jc w:val="right"/>
         </w:pPr>
         <w:r>
@@ -17110,7 +16565,7 @@
   </w:sdt>
   <w:p>
     <w:pPr>
-      <w:pStyle w:val="a9"/>
+      <w:pStyle w:val="Footer"/>
     </w:pPr>
   </w:p>
 </w:ftr>
@@ -17145,7 +16600,7 @@
 <w:hdr xmlns:wpc="http://schemas.microsoft.com/office/word/2010/wordprocessingCanvas" xmlns:mc="http://schemas.openxmlformats.org/markup-compatibility/2006" xmlns:o="urn:schemas-microsoft-com:office:office" xmlns:r="http://schemas.openxmlformats.org/officeDocument/2006/relationships" xmlns:m="http://schemas.openxmlformats.org/officeDocument/2006/math" xmlns:v="urn:schemas-microsoft-com:vml" xmlns:wp14="http://schemas.microsoft.com/office/word/2010/wordprocessingDrawing" xmlns:wp="http://schemas.openxmlformats.org/drawingml/2006/wordprocessingDrawing" xmlns:w10="urn:schemas-microsoft-com:office:word" xmlns:w="http://schemas.openxmlformats.org/wordprocessingml/2006/main" xmlns:w14="http://schemas.microsoft.com/office/word/2010/wordml" xmlns:wpg="http://schemas.microsoft.com/office/word/2010/wordprocessingGroup" xmlns:wpi="http://schemas.microsoft.com/office/word/2010/wordprocessingInk" xmlns:wne="http://schemas.microsoft.com/office/word/2006/wordml" xmlns:wps="http://schemas.microsoft.com/office/word/2010/wordprocessingShape" mc:Ignorable="w14 wp14">
   <w:p>
     <w:pPr>
-      <w:pStyle w:val="a6"/>
+      <w:pStyle w:val="NoSpacing"/>
     </w:pPr>
     <w:r>
       <w:t xml:space="preserve">CS 4780 Homework </w:t>
@@ -17181,15 +16636,7 @@
     </w:r>
     <w:proofErr w:type="spellEnd"/>
     <w:r>
-      <w:t xml:space="preserve"> </w:t>
-    </w:r>
-    <w:proofErr w:type="spellStart"/>
-    <w:r>
-      <w:t>Duan</w:t>
-    </w:r>
-    <w:proofErr w:type="spellEnd"/>
-    <w:r>
-      <w:t>(</w:t>
+      <w:t xml:space="preserve"> Duan(</w:t>
     </w:r>
     <w:r>
       <w:rPr>
@@ -18653,15 +18100,15 @@
     <w:lsdException w:name="Bibliography" w:uiPriority="37"/>
     <w:lsdException w:name="TOC Heading" w:uiPriority="39" w:qFormat="1"/>
   </w:latentStyles>
-  <w:style w:type="paragraph" w:default="1" w:styleId="a">
+  <w:style w:type="paragraph" w:default="1" w:styleId="Normal">
     <w:name w:val="Normal"/>
     <w:qFormat/>
   </w:style>
-  <w:style w:type="paragraph" w:styleId="1">
+  <w:style w:type="paragraph" w:styleId="Heading1">
     <w:name w:val="heading 1"/>
-    <w:basedOn w:val="a"/>
-    <w:next w:val="a"/>
-    <w:link w:val="1Char"/>
+    <w:basedOn w:val="Normal"/>
+    <w:next w:val="Normal"/>
+    <w:link w:val="Heading1Char"/>
     <w:uiPriority w:val="9"/>
     <w:qFormat/>
     <w:rsid w:val="00E17566"/>
@@ -18680,11 +18127,11 @@
       <w:szCs w:val="28"/>
     </w:rPr>
   </w:style>
-  <w:style w:type="paragraph" w:styleId="2">
+  <w:style w:type="paragraph" w:styleId="Heading2">
     <w:name w:val="heading 2"/>
-    <w:basedOn w:val="a"/>
-    <w:next w:val="a"/>
-    <w:link w:val="2Char"/>
+    <w:basedOn w:val="Normal"/>
+    <w:next w:val="Normal"/>
+    <w:link w:val="Heading2Char"/>
     <w:uiPriority w:val="9"/>
     <w:unhideWhenUsed/>
     <w:qFormat/>
@@ -18703,11 +18150,11 @@
       <w:szCs w:val="32"/>
     </w:rPr>
   </w:style>
-  <w:style w:type="paragraph" w:styleId="3">
+  <w:style w:type="paragraph" w:styleId="Heading3">
     <w:name w:val="heading 3"/>
-    <w:basedOn w:val="a"/>
-    <w:next w:val="a"/>
-    <w:link w:val="3Char"/>
+    <w:basedOn w:val="Normal"/>
+    <w:next w:val="Normal"/>
+    <w:link w:val="Heading3Char"/>
     <w:uiPriority w:val="9"/>
     <w:unhideWhenUsed/>
     <w:qFormat/>
@@ -18725,13 +18172,13 @@
       <w:szCs w:val="32"/>
     </w:rPr>
   </w:style>
-  <w:style w:type="character" w:default="1" w:styleId="a0">
+  <w:style w:type="character" w:default="1" w:styleId="DefaultParagraphFont">
     <w:name w:val="Default Paragraph Font"/>
     <w:uiPriority w:val="1"/>
     <w:semiHidden/>
     <w:unhideWhenUsed/>
   </w:style>
-  <w:style w:type="table" w:default="1" w:styleId="a1">
+  <w:style w:type="table" w:default="1" w:styleId="TableNormal">
     <w:name w:val="Normal Table"/>
     <w:uiPriority w:val="99"/>
     <w:semiHidden/>
@@ -18746,16 +18193,16 @@
       </w:tblCellMar>
     </w:tblPr>
   </w:style>
-  <w:style w:type="numbering" w:default="1" w:styleId="a2">
+  <w:style w:type="numbering" w:default="1" w:styleId="NoList">
     <w:name w:val="No List"/>
     <w:uiPriority w:val="99"/>
     <w:semiHidden/>
     <w:unhideWhenUsed/>
   </w:style>
-  <w:style w:type="character" w:customStyle="1" w:styleId="1Char">
-    <w:name w:val="标题 1 Char"/>
-    <w:basedOn w:val="a0"/>
-    <w:link w:val="1"/>
+  <w:style w:type="character" w:customStyle="1" w:styleId="Heading1Char">
+    <w:name w:val="Heading 1 Char"/>
+    <w:basedOn w:val="DefaultParagraphFont"/>
+    <w:link w:val="Heading1"/>
     <w:uiPriority w:val="9"/>
     <w:rsid w:val="00E17566"/>
     <w:rPr>
@@ -18767,9 +18214,9 @@
       <w:szCs w:val="28"/>
     </w:rPr>
   </w:style>
-  <w:style w:type="paragraph" w:styleId="a3">
+  <w:style w:type="paragraph" w:styleId="ListParagraph">
     <w:name w:val="List Paragraph"/>
-    <w:basedOn w:val="a"/>
+    <w:basedOn w:val="Normal"/>
     <w:uiPriority w:val="34"/>
     <w:qFormat/>
     <w:rsid w:val="00C05CFA"/>
@@ -18778,9 +18225,9 @@
       <w:contextualSpacing/>
     </w:pPr>
   </w:style>
-  <w:style w:type="character" w:styleId="a4">
+  <w:style w:type="character" w:styleId="PlaceholderText">
     <w:name w:val="Placeholder Text"/>
-    <w:basedOn w:val="a0"/>
+    <w:basedOn w:val="DefaultParagraphFont"/>
     <w:uiPriority w:val="99"/>
     <w:semiHidden/>
     <w:rsid w:val="00C05CFA"/>
@@ -18788,10 +18235,10 @@
       <w:color w:val="808080"/>
     </w:rPr>
   </w:style>
-  <w:style w:type="paragraph" w:styleId="a5">
+  <w:style w:type="paragraph" w:styleId="BalloonText">
     <w:name w:val="Balloon Text"/>
-    <w:basedOn w:val="a"/>
-    <w:link w:val="Char"/>
+    <w:basedOn w:val="Normal"/>
+    <w:link w:val="BalloonTextChar"/>
     <w:uiPriority w:val="99"/>
     <w:semiHidden/>
     <w:unhideWhenUsed/>
@@ -18805,10 +18252,10 @@
       <w:szCs w:val="16"/>
     </w:rPr>
   </w:style>
-  <w:style w:type="character" w:customStyle="1" w:styleId="Char">
-    <w:name w:val="批注框文本 Char"/>
-    <w:basedOn w:val="a0"/>
-    <w:link w:val="a5"/>
+  <w:style w:type="character" w:customStyle="1" w:styleId="BalloonTextChar">
+    <w:name w:val="Balloon Text Char"/>
+    <w:basedOn w:val="DefaultParagraphFont"/>
+    <w:link w:val="BalloonText"/>
     <w:uiPriority w:val="99"/>
     <w:semiHidden/>
     <w:rsid w:val="00C05CFA"/>
@@ -18818,7 +18265,7 @@
       <w:szCs w:val="16"/>
     </w:rPr>
   </w:style>
-  <w:style w:type="paragraph" w:styleId="a6">
+  <w:style w:type="paragraph" w:styleId="NoSpacing">
     <w:name w:val="No Spacing"/>
     <w:uiPriority w:val="1"/>
     <w:qFormat/>
@@ -18833,9 +18280,9 @@
       <w:sz w:val="21"/>
     </w:rPr>
   </w:style>
-  <w:style w:type="table" w:styleId="a7">
+  <w:style w:type="table" w:styleId="TableGrid">
     <w:name w:val="Table Grid"/>
-    <w:basedOn w:val="a1"/>
+    <w:basedOn w:val="TableNormal"/>
     <w:uiPriority w:val="59"/>
     <w:rsid w:val="00E17566"/>
     <w:pPr>
@@ -18864,10 +18311,10 @@
       </w:tblCellMar>
     </w:tblPr>
   </w:style>
-  <w:style w:type="character" w:customStyle="1" w:styleId="2Char">
-    <w:name w:val="标题 2 Char"/>
-    <w:basedOn w:val="a0"/>
-    <w:link w:val="2"/>
+  <w:style w:type="character" w:customStyle="1" w:styleId="Heading2Char">
+    <w:name w:val="Heading 2 Char"/>
+    <w:basedOn w:val="DefaultParagraphFont"/>
+    <w:link w:val="Heading2"/>
     <w:uiPriority w:val="9"/>
     <w:rsid w:val="00E17566"/>
     <w:rPr>
@@ -18878,10 +18325,10 @@
       <w:szCs w:val="32"/>
     </w:rPr>
   </w:style>
-  <w:style w:type="paragraph" w:styleId="a8">
+  <w:style w:type="paragraph" w:styleId="Header">
     <w:name w:val="header"/>
-    <w:basedOn w:val="a"/>
-    <w:link w:val="Char0"/>
+    <w:basedOn w:val="Normal"/>
+    <w:link w:val="HeaderChar"/>
     <w:uiPriority w:val="99"/>
     <w:unhideWhenUsed/>
     <w:rsid w:val="00246DAC"/>
@@ -18902,10 +18349,10 @@
       <w:szCs w:val="18"/>
     </w:rPr>
   </w:style>
-  <w:style w:type="character" w:customStyle="1" w:styleId="Char0">
-    <w:name w:val="页眉 Char"/>
-    <w:basedOn w:val="a0"/>
-    <w:link w:val="a8"/>
+  <w:style w:type="character" w:customStyle="1" w:styleId="HeaderChar">
+    <w:name w:val="Header Char"/>
+    <w:basedOn w:val="DefaultParagraphFont"/>
+    <w:link w:val="Header"/>
     <w:uiPriority w:val="99"/>
     <w:rsid w:val="00246DAC"/>
     <w:rPr>
@@ -18913,10 +18360,10 @@
       <w:szCs w:val="18"/>
     </w:rPr>
   </w:style>
-  <w:style w:type="paragraph" w:styleId="a9">
+  <w:style w:type="paragraph" w:styleId="Footer">
     <w:name w:val="footer"/>
-    <w:basedOn w:val="a"/>
-    <w:link w:val="Char1"/>
+    <w:basedOn w:val="Normal"/>
+    <w:link w:val="FooterChar"/>
     <w:uiPriority w:val="99"/>
     <w:unhideWhenUsed/>
     <w:rsid w:val="00246DAC"/>
@@ -18933,10 +18380,10 @@
       <w:szCs w:val="18"/>
     </w:rPr>
   </w:style>
-  <w:style w:type="character" w:customStyle="1" w:styleId="Char1">
-    <w:name w:val="页脚 Char"/>
-    <w:basedOn w:val="a0"/>
-    <w:link w:val="a9"/>
+  <w:style w:type="character" w:customStyle="1" w:styleId="FooterChar">
+    <w:name w:val="Footer Char"/>
+    <w:basedOn w:val="DefaultParagraphFont"/>
+    <w:link w:val="Footer"/>
     <w:uiPriority w:val="99"/>
     <w:rsid w:val="00246DAC"/>
     <w:rPr>
@@ -18946,13 +18393,13 @@
   </w:style>
   <w:style w:type="character" w:customStyle="1" w:styleId="apple-style-span">
     <w:name w:val="apple-style-span"/>
-    <w:basedOn w:val="a0"/>
+    <w:basedOn w:val="DefaultParagraphFont"/>
     <w:rsid w:val="002F0D07"/>
   </w:style>
-  <w:style w:type="character" w:customStyle="1" w:styleId="3Char">
-    <w:name w:val="标题 3 Char"/>
-    <w:basedOn w:val="a0"/>
-    <w:link w:val="3"/>
+  <w:style w:type="character" w:customStyle="1" w:styleId="Heading3Char">
+    <w:name w:val="Heading 3 Char"/>
+    <w:basedOn w:val="DefaultParagraphFont"/>
+    <w:link w:val="Heading3"/>
     <w:uiPriority w:val="9"/>
     <w:rsid w:val="003A46AB"/>
     <w:rPr>
@@ -18962,9 +18409,9 @@
       <w:szCs w:val="32"/>
     </w:rPr>
   </w:style>
-  <w:style w:type="character" w:styleId="aa">
+  <w:style w:type="character" w:styleId="CommentReference">
     <w:name w:val="annotation reference"/>
-    <w:basedOn w:val="a0"/>
+    <w:basedOn w:val="DefaultParagraphFont"/>
     <w:uiPriority w:val="99"/>
     <w:semiHidden/>
     <w:unhideWhenUsed/>
@@ -18974,28 +18421,28 @@
       <w:szCs w:val="21"/>
     </w:rPr>
   </w:style>
-  <w:style w:type="paragraph" w:styleId="ab">
+  <w:style w:type="paragraph" w:styleId="CommentText">
     <w:name w:val="annotation text"/>
-    <w:basedOn w:val="a"/>
-    <w:link w:val="Char2"/>
+    <w:basedOn w:val="Normal"/>
+    <w:link w:val="CommentTextChar"/>
     <w:uiPriority w:val="99"/>
     <w:semiHidden/>
     <w:unhideWhenUsed/>
     <w:rsid w:val="006E0DAD"/>
   </w:style>
-  <w:style w:type="character" w:customStyle="1" w:styleId="Char2">
-    <w:name w:val="批注文字 Char"/>
-    <w:basedOn w:val="a0"/>
-    <w:link w:val="ab"/>
+  <w:style w:type="character" w:customStyle="1" w:styleId="CommentTextChar">
+    <w:name w:val="Comment Text Char"/>
+    <w:basedOn w:val="DefaultParagraphFont"/>
+    <w:link w:val="CommentText"/>
     <w:uiPriority w:val="99"/>
     <w:semiHidden/>
     <w:rsid w:val="006E0DAD"/>
   </w:style>
-  <w:style w:type="paragraph" w:styleId="ac">
+  <w:style w:type="paragraph" w:styleId="CommentSubject">
     <w:name w:val="annotation subject"/>
-    <w:basedOn w:val="ab"/>
-    <w:next w:val="ab"/>
-    <w:link w:val="Char3"/>
+    <w:basedOn w:val="CommentText"/>
+    <w:next w:val="CommentText"/>
+    <w:link w:val="CommentSubjectChar"/>
     <w:uiPriority w:val="99"/>
     <w:semiHidden/>
     <w:unhideWhenUsed/>
@@ -19005,10 +18452,10 @@
       <w:bCs/>
     </w:rPr>
   </w:style>
-  <w:style w:type="character" w:customStyle="1" w:styleId="Char3">
-    <w:name w:val="批注主题 Char"/>
-    <w:basedOn w:val="Char2"/>
-    <w:link w:val="ac"/>
+  <w:style w:type="character" w:customStyle="1" w:styleId="CommentSubjectChar">
+    <w:name w:val="Comment Subject Char"/>
+    <w:basedOn w:val="CommentTextChar"/>
+    <w:link w:val="CommentSubject"/>
     <w:uiPriority w:val="99"/>
     <w:semiHidden/>
     <w:rsid w:val="006E0DAD"/>
@@ -19176,15 +18623,15 @@
     <w:lsdException w:name="Bibliography" w:uiPriority="37"/>
     <w:lsdException w:name="TOC Heading" w:uiPriority="39" w:qFormat="1"/>
   </w:latentStyles>
-  <w:style w:type="paragraph" w:default="1" w:styleId="a">
+  <w:style w:type="paragraph" w:default="1" w:styleId="Normal">
     <w:name w:val="Normal"/>
     <w:qFormat/>
   </w:style>
-  <w:style w:type="paragraph" w:styleId="1">
+  <w:style w:type="paragraph" w:styleId="Heading1">
     <w:name w:val="heading 1"/>
-    <w:basedOn w:val="a"/>
-    <w:next w:val="a"/>
-    <w:link w:val="1Char"/>
+    <w:basedOn w:val="Normal"/>
+    <w:next w:val="Normal"/>
+    <w:link w:val="Heading1Char"/>
     <w:uiPriority w:val="9"/>
     <w:qFormat/>
     <w:rsid w:val="00E17566"/>
@@ -19203,11 +18650,11 @@
       <w:szCs w:val="28"/>
     </w:rPr>
   </w:style>
-  <w:style w:type="paragraph" w:styleId="2">
+  <w:style w:type="paragraph" w:styleId="Heading2">
     <w:name w:val="heading 2"/>
-    <w:basedOn w:val="a"/>
-    <w:next w:val="a"/>
-    <w:link w:val="2Char"/>
+    <w:basedOn w:val="Normal"/>
+    <w:next w:val="Normal"/>
+    <w:link w:val="Heading2Char"/>
     <w:uiPriority w:val="9"/>
     <w:unhideWhenUsed/>
     <w:qFormat/>
@@ -19226,11 +18673,11 @@
       <w:szCs w:val="32"/>
     </w:rPr>
   </w:style>
-  <w:style w:type="paragraph" w:styleId="3">
+  <w:style w:type="paragraph" w:styleId="Heading3">
     <w:name w:val="heading 3"/>
-    <w:basedOn w:val="a"/>
-    <w:next w:val="a"/>
-    <w:link w:val="3Char"/>
+    <w:basedOn w:val="Normal"/>
+    <w:next w:val="Normal"/>
+    <w:link w:val="Heading3Char"/>
     <w:uiPriority w:val="9"/>
     <w:unhideWhenUsed/>
     <w:qFormat/>
@@ -19248,13 +18695,13 @@
       <w:szCs w:val="32"/>
     </w:rPr>
   </w:style>
-  <w:style w:type="character" w:default="1" w:styleId="a0">
+  <w:style w:type="character" w:default="1" w:styleId="DefaultParagraphFont">
     <w:name w:val="Default Paragraph Font"/>
     <w:uiPriority w:val="1"/>
     <w:semiHidden/>
     <w:unhideWhenUsed/>
   </w:style>
-  <w:style w:type="table" w:default="1" w:styleId="a1">
+  <w:style w:type="table" w:default="1" w:styleId="TableNormal">
     <w:name w:val="Normal Table"/>
     <w:uiPriority w:val="99"/>
     <w:semiHidden/>
@@ -19269,16 +18716,16 @@
       </w:tblCellMar>
     </w:tblPr>
   </w:style>
-  <w:style w:type="numbering" w:default="1" w:styleId="a2">
+  <w:style w:type="numbering" w:default="1" w:styleId="NoList">
     <w:name w:val="No List"/>
     <w:uiPriority w:val="99"/>
     <w:semiHidden/>
     <w:unhideWhenUsed/>
   </w:style>
-  <w:style w:type="character" w:customStyle="1" w:styleId="1Char">
-    <w:name w:val="标题 1 Char"/>
-    <w:basedOn w:val="a0"/>
-    <w:link w:val="1"/>
+  <w:style w:type="character" w:customStyle="1" w:styleId="Heading1Char">
+    <w:name w:val="Heading 1 Char"/>
+    <w:basedOn w:val="DefaultParagraphFont"/>
+    <w:link w:val="Heading1"/>
     <w:uiPriority w:val="9"/>
     <w:rsid w:val="00E17566"/>
     <w:rPr>
@@ -19290,9 +18737,9 @@
       <w:szCs w:val="28"/>
     </w:rPr>
   </w:style>
-  <w:style w:type="paragraph" w:styleId="a3">
+  <w:style w:type="paragraph" w:styleId="ListParagraph">
     <w:name w:val="List Paragraph"/>
-    <w:basedOn w:val="a"/>
+    <w:basedOn w:val="Normal"/>
     <w:uiPriority w:val="34"/>
     <w:qFormat/>
     <w:rsid w:val="00C05CFA"/>
@@ -19301,9 +18748,9 @@
       <w:contextualSpacing/>
     </w:pPr>
   </w:style>
-  <w:style w:type="character" w:styleId="a4">
+  <w:style w:type="character" w:styleId="PlaceholderText">
     <w:name w:val="Placeholder Text"/>
-    <w:basedOn w:val="a0"/>
+    <w:basedOn w:val="DefaultParagraphFont"/>
     <w:uiPriority w:val="99"/>
     <w:semiHidden/>
     <w:rsid w:val="00C05CFA"/>
@@ -19311,10 +18758,10 @@
       <w:color w:val="808080"/>
     </w:rPr>
   </w:style>
-  <w:style w:type="paragraph" w:styleId="a5">
+  <w:style w:type="paragraph" w:styleId="BalloonText">
     <w:name w:val="Balloon Text"/>
-    <w:basedOn w:val="a"/>
-    <w:link w:val="Char"/>
+    <w:basedOn w:val="Normal"/>
+    <w:link w:val="BalloonTextChar"/>
     <w:uiPriority w:val="99"/>
     <w:semiHidden/>
     <w:unhideWhenUsed/>
@@ -19328,10 +18775,10 @@
       <w:szCs w:val="16"/>
     </w:rPr>
   </w:style>
-  <w:style w:type="character" w:customStyle="1" w:styleId="Char">
-    <w:name w:val="批注框文本 Char"/>
-    <w:basedOn w:val="a0"/>
-    <w:link w:val="a5"/>
+  <w:style w:type="character" w:customStyle="1" w:styleId="BalloonTextChar">
+    <w:name w:val="Balloon Text Char"/>
+    <w:basedOn w:val="DefaultParagraphFont"/>
+    <w:link w:val="BalloonText"/>
     <w:uiPriority w:val="99"/>
     <w:semiHidden/>
     <w:rsid w:val="00C05CFA"/>
@@ -19341,7 +18788,7 @@
       <w:szCs w:val="16"/>
     </w:rPr>
   </w:style>
-  <w:style w:type="paragraph" w:styleId="a6">
+  <w:style w:type="paragraph" w:styleId="NoSpacing">
     <w:name w:val="No Spacing"/>
     <w:uiPriority w:val="1"/>
     <w:qFormat/>
@@ -19356,9 +18803,9 @@
       <w:sz w:val="21"/>
     </w:rPr>
   </w:style>
-  <w:style w:type="table" w:styleId="a7">
+  <w:style w:type="table" w:styleId="TableGrid">
     <w:name w:val="Table Grid"/>
-    <w:basedOn w:val="a1"/>
+    <w:basedOn w:val="TableNormal"/>
     <w:uiPriority w:val="59"/>
     <w:rsid w:val="00E17566"/>
     <w:pPr>
@@ -19387,10 +18834,10 @@
       </w:tblCellMar>
     </w:tblPr>
   </w:style>
-  <w:style w:type="character" w:customStyle="1" w:styleId="2Char">
-    <w:name w:val="标题 2 Char"/>
-    <w:basedOn w:val="a0"/>
-    <w:link w:val="2"/>
+  <w:style w:type="character" w:customStyle="1" w:styleId="Heading2Char">
+    <w:name w:val="Heading 2 Char"/>
+    <w:basedOn w:val="DefaultParagraphFont"/>
+    <w:link w:val="Heading2"/>
     <w:uiPriority w:val="9"/>
     <w:rsid w:val="00E17566"/>
     <w:rPr>
@@ -19401,10 +18848,10 @@
       <w:szCs w:val="32"/>
     </w:rPr>
   </w:style>
-  <w:style w:type="paragraph" w:styleId="a8">
+  <w:style w:type="paragraph" w:styleId="Header">
     <w:name w:val="header"/>
-    <w:basedOn w:val="a"/>
-    <w:link w:val="Char0"/>
+    <w:basedOn w:val="Normal"/>
+    <w:link w:val="HeaderChar"/>
     <w:uiPriority w:val="99"/>
     <w:unhideWhenUsed/>
     <w:rsid w:val="00246DAC"/>
@@ -19425,10 +18872,10 @@
       <w:szCs w:val="18"/>
     </w:rPr>
   </w:style>
-  <w:style w:type="character" w:customStyle="1" w:styleId="Char0">
-    <w:name w:val="页眉 Char"/>
-    <w:basedOn w:val="a0"/>
-    <w:link w:val="a8"/>
+  <w:style w:type="character" w:customStyle="1" w:styleId="HeaderChar">
+    <w:name w:val="Header Char"/>
+    <w:basedOn w:val="DefaultParagraphFont"/>
+    <w:link w:val="Header"/>
     <w:uiPriority w:val="99"/>
     <w:rsid w:val="00246DAC"/>
     <w:rPr>
@@ -19436,10 +18883,10 @@
       <w:szCs w:val="18"/>
     </w:rPr>
   </w:style>
-  <w:style w:type="paragraph" w:styleId="a9">
+  <w:style w:type="paragraph" w:styleId="Footer">
     <w:name w:val="footer"/>
-    <w:basedOn w:val="a"/>
-    <w:link w:val="Char1"/>
+    <w:basedOn w:val="Normal"/>
+    <w:link w:val="FooterChar"/>
     <w:uiPriority w:val="99"/>
     <w:unhideWhenUsed/>
     <w:rsid w:val="00246DAC"/>
@@ -19456,10 +18903,10 @@
       <w:szCs w:val="18"/>
     </w:rPr>
   </w:style>
-  <w:style w:type="character" w:customStyle="1" w:styleId="Char1">
-    <w:name w:val="页脚 Char"/>
-    <w:basedOn w:val="a0"/>
-    <w:link w:val="a9"/>
+  <w:style w:type="character" w:customStyle="1" w:styleId="FooterChar">
+    <w:name w:val="Footer Char"/>
+    <w:basedOn w:val="DefaultParagraphFont"/>
+    <w:link w:val="Footer"/>
     <w:uiPriority w:val="99"/>
     <w:rsid w:val="00246DAC"/>
     <w:rPr>
@@ -19469,13 +18916,13 @@
   </w:style>
   <w:style w:type="character" w:customStyle="1" w:styleId="apple-style-span">
     <w:name w:val="apple-style-span"/>
-    <w:basedOn w:val="a0"/>
+    <w:basedOn w:val="DefaultParagraphFont"/>
     <w:rsid w:val="002F0D07"/>
   </w:style>
-  <w:style w:type="character" w:customStyle="1" w:styleId="3Char">
-    <w:name w:val="标题 3 Char"/>
-    <w:basedOn w:val="a0"/>
-    <w:link w:val="3"/>
+  <w:style w:type="character" w:customStyle="1" w:styleId="Heading3Char">
+    <w:name w:val="Heading 3 Char"/>
+    <w:basedOn w:val="DefaultParagraphFont"/>
+    <w:link w:val="Heading3"/>
     <w:uiPriority w:val="9"/>
     <w:rsid w:val="003A46AB"/>
     <w:rPr>
@@ -19485,9 +18932,9 @@
       <w:szCs w:val="32"/>
     </w:rPr>
   </w:style>
-  <w:style w:type="character" w:styleId="aa">
+  <w:style w:type="character" w:styleId="CommentReference">
     <w:name w:val="annotation reference"/>
-    <w:basedOn w:val="a0"/>
+    <w:basedOn w:val="DefaultParagraphFont"/>
     <w:uiPriority w:val="99"/>
     <w:semiHidden/>
     <w:unhideWhenUsed/>
@@ -19497,28 +18944,28 @@
       <w:szCs w:val="21"/>
     </w:rPr>
   </w:style>
-  <w:style w:type="paragraph" w:styleId="ab">
+  <w:style w:type="paragraph" w:styleId="CommentText">
     <w:name w:val="annotation text"/>
-    <w:basedOn w:val="a"/>
-    <w:link w:val="Char2"/>
+    <w:basedOn w:val="Normal"/>
+    <w:link w:val="CommentTextChar"/>
     <w:uiPriority w:val="99"/>
     <w:semiHidden/>
     <w:unhideWhenUsed/>
     <w:rsid w:val="006E0DAD"/>
   </w:style>
-  <w:style w:type="character" w:customStyle="1" w:styleId="Char2">
-    <w:name w:val="批注文字 Char"/>
-    <w:basedOn w:val="a0"/>
-    <w:link w:val="ab"/>
+  <w:style w:type="character" w:customStyle="1" w:styleId="CommentTextChar">
+    <w:name w:val="Comment Text Char"/>
+    <w:basedOn w:val="DefaultParagraphFont"/>
+    <w:link w:val="CommentText"/>
     <w:uiPriority w:val="99"/>
     <w:semiHidden/>
     <w:rsid w:val="006E0DAD"/>
   </w:style>
-  <w:style w:type="paragraph" w:styleId="ac">
+  <w:style w:type="paragraph" w:styleId="CommentSubject">
     <w:name w:val="annotation subject"/>
-    <w:basedOn w:val="ab"/>
-    <w:next w:val="ab"/>
-    <w:link w:val="Char3"/>
+    <w:basedOn w:val="CommentText"/>
+    <w:next w:val="CommentText"/>
+    <w:link w:val="CommentSubjectChar"/>
     <w:uiPriority w:val="99"/>
     <w:semiHidden/>
     <w:unhideWhenUsed/>
@@ -19528,10 +18975,10 @@
       <w:bCs/>
     </w:rPr>
   </w:style>
-  <w:style w:type="character" w:customStyle="1" w:styleId="Char3">
-    <w:name w:val="批注主题 Char"/>
-    <w:basedOn w:val="Char2"/>
-    <w:link w:val="ac"/>
+  <w:style w:type="character" w:customStyle="1" w:styleId="CommentSubjectChar">
+    <w:name w:val="Comment Subject Char"/>
+    <w:basedOn w:val="CommentTextChar"/>
+    <w:link w:val="CommentSubject"/>
     <w:uiPriority w:val="99"/>
     <w:semiHidden/>
     <w:rsid w:val="006E0DAD"/>
@@ -19541,6 +18988,502 @@
     </w:rPr>
   </w:style>
 </w:styles>
+</file>
+
+<file path=word/glossary/document.xml><?xml version="1.0" encoding="utf-8"?>
+<w:glossaryDocument xmlns:wpc="http://schemas.microsoft.com/office/word/2010/wordprocessingCanvas" xmlns:mc="http://schemas.openxmlformats.org/markup-compatibility/2006" xmlns:o="urn:schemas-microsoft-com:office:office" xmlns:r="http://schemas.openxmlformats.org/officeDocument/2006/relationships" xmlns:m="http://schemas.openxmlformats.org/officeDocument/2006/math" xmlns:v="urn:schemas-microsoft-com:vml" xmlns:wp14="http://schemas.microsoft.com/office/word/2010/wordprocessingDrawing" xmlns:wp="http://schemas.openxmlformats.org/drawingml/2006/wordprocessingDrawing" xmlns:w10="urn:schemas-microsoft-com:office:word" xmlns:w="http://schemas.openxmlformats.org/wordprocessingml/2006/main" xmlns:w14="http://schemas.microsoft.com/office/word/2010/wordml" xmlns:wpg="http://schemas.microsoft.com/office/word/2010/wordprocessingGroup" xmlns:wpi="http://schemas.microsoft.com/office/word/2010/wordprocessingInk" xmlns:wne="http://schemas.microsoft.com/office/word/2006/wordml" xmlns:wps="http://schemas.microsoft.com/office/word/2010/wordprocessingShape" mc:Ignorable="w14 wp14"/>
+</file>
+
+<file path=word/glossary/fontTable.xml><?xml version="1.0" encoding="utf-8"?>
+<w:fonts xmlns:mc="http://schemas.openxmlformats.org/markup-compatibility/2006" xmlns:r="http://schemas.openxmlformats.org/officeDocument/2006/relationships" xmlns:w="http://schemas.openxmlformats.org/wordprocessingml/2006/main" xmlns:w14="http://schemas.microsoft.com/office/word/2010/wordml" mc:Ignorable="w14">
+  <w:font w:name="Times New Roman">
+    <w:panose1 w:val="02020603050405020304"/>
+    <w:charset w:val="00"/>
+    <w:family w:val="roman"/>
+    <w:pitch w:val="variable"/>
+    <w:sig w:usb0="E0002AFF" w:usb1="C0007841" w:usb2="00000009" w:usb3="00000000" w:csb0="000001FF" w:csb1="00000000"/>
+  </w:font>
+  <w:font w:name="Calibri">
+    <w:panose1 w:val="020F0502020204030204"/>
+    <w:charset w:val="00"/>
+    <w:family w:val="swiss"/>
+    <w:pitch w:val="variable"/>
+    <w:sig w:usb0="E10002FF" w:usb1="4000ACFF" w:usb2="00000009" w:usb3="00000000" w:csb0="0000019F" w:csb1="00000000"/>
+  </w:font>
+  <w:font w:name="宋体">
+    <w:altName w:val="SimSun"/>
+    <w:panose1 w:val="02010600030101010101"/>
+    <w:charset w:val="86"/>
+    <w:family w:val="auto"/>
+    <w:pitch w:val="variable"/>
+    <w:sig w:usb0="00000003" w:usb1="288F0000" w:usb2="00000016" w:usb3="00000000" w:csb0="00040001" w:csb1="00000000"/>
+  </w:font>
+  <w:font w:name="Cambria">
+    <w:panose1 w:val="02040503050406030204"/>
+    <w:charset w:val="00"/>
+    <w:family w:val="roman"/>
+    <w:pitch w:val="variable"/>
+    <w:sig w:usb0="E00002FF" w:usb1="400004FF" w:usb2="00000000" w:usb3="00000000" w:csb0="0000019F" w:csb1="00000000"/>
+  </w:font>
+  <w:font w:name="Tahoma">
+    <w:panose1 w:val="020B0604030504040204"/>
+    <w:charset w:val="00"/>
+    <w:family w:val="swiss"/>
+    <w:pitch w:val="variable"/>
+    <w:sig w:usb0="E1002EFF" w:usb1="C000605B" w:usb2="00000029" w:usb3="00000000" w:csb0="000101FF" w:csb1="00000000"/>
+  </w:font>
+  <w:font w:name="Cambria Math">
+    <w:panose1 w:val="02040503050406030204"/>
+    <w:charset w:val="00"/>
+    <w:family w:val="roman"/>
+    <w:pitch w:val="variable"/>
+    <w:sig w:usb0="E00002FF" w:usb1="420024FF" w:usb2="00000000" w:usb3="00000000" w:csb0="0000019F" w:csb1="00000000"/>
+  </w:font>
+</w:fonts>
+</file>
+
+<file path=word/glossary/settings.xml><?xml version="1.0" encoding="utf-8"?>
+<w:settings xmlns:mc="http://schemas.openxmlformats.org/markup-compatibility/2006" xmlns:o="urn:schemas-microsoft-com:office:office" xmlns:r="http://schemas.openxmlformats.org/officeDocument/2006/relationships" xmlns:m="http://schemas.openxmlformats.org/officeDocument/2006/math" xmlns:v="urn:schemas-microsoft-com:vml" xmlns:w10="urn:schemas-microsoft-com:office:word" xmlns:w="http://schemas.openxmlformats.org/wordprocessingml/2006/main" xmlns:w14="http://schemas.microsoft.com/office/word/2010/wordml" xmlns:sl="http://schemas.openxmlformats.org/schemaLibrary/2006/main" mc:Ignorable="w14">
+  <w:view w:val="normal"/>
+  <w:defaultTabStop w:val="720"/>
+  <w:characterSpacingControl w:val="doNotCompress"/>
+  <w:compat>
+    <w:useFELayout/>
+    <w:compatSetting w:name="compatibilityMode" w:uri="http://schemas.microsoft.com/office/word" w:val="14"/>
+    <w:compatSetting w:name="overrideTableStyleFontSizeAndJustification" w:uri="http://schemas.microsoft.com/office/word" w:val="1"/>
+    <w:compatSetting w:name="enableOpenTypeFeatures" w:uri="http://schemas.microsoft.com/office/word" w:val="1"/>
+    <w:compatSetting w:name="doNotFlipMirrorIndents" w:uri="http://schemas.microsoft.com/office/word" w:val="1"/>
+  </w:compat>
+  <w:rsids>
+    <w:rsidRoot w:val="00727DA1"/>
+    <w:rsid w:val="00150830"/>
+    <w:rsid w:val="00727DA1"/>
+  </w:rsids>
+  <m:mathPr>
+    <m:mathFont m:val="Cambria Math"/>
+    <m:brkBin m:val="before"/>
+    <m:brkBinSub m:val="--"/>
+    <m:smallFrac m:val="0"/>
+    <m:dispDef/>
+    <m:lMargin m:val="0"/>
+    <m:rMargin m:val="0"/>
+    <m:defJc m:val="centerGroup"/>
+    <m:wrapIndent m:val="1440"/>
+    <m:intLim m:val="subSup"/>
+    <m:naryLim m:val="undOvr"/>
+  </m:mathPr>
+  <w:themeFontLang w:val="en-US" w:eastAsia="zh-CN"/>
+  <w:clrSchemeMapping w:bg1="light1" w:t1="dark1" w:bg2="light2" w:t2="dark2" w:accent1="accent1" w:accent2="accent2" w:accent3="accent3" w:accent4="accent4" w:accent5="accent5" w:accent6="accent6" w:hyperlink="hyperlink" w:followedHyperlink="followedHyperlink"/>
+  <w:decimalSymbol w:val="."/>
+  <w:listSeparator w:val=","/>
+</w:settings>
+</file>
+
+<file path=word/glossary/styles.xml><?xml version="1.0" encoding="utf-8"?>
+<w:styles xmlns:mc="http://schemas.openxmlformats.org/markup-compatibility/2006" xmlns:r="http://schemas.openxmlformats.org/officeDocument/2006/relationships" xmlns:w="http://schemas.openxmlformats.org/wordprocessingml/2006/main" xmlns:w14="http://schemas.microsoft.com/office/word/2010/wordml" mc:Ignorable="w14">
+  <w:docDefaults>
+    <w:rPrDefault>
+      <w:rPr>
+        <w:rFonts w:asciiTheme="minorHAnsi" w:eastAsiaTheme="minorEastAsia" w:hAnsiTheme="minorHAnsi" w:cstheme="minorBidi"/>
+        <w:sz w:val="22"/>
+        <w:szCs w:val="22"/>
+        <w:lang w:val="en-US" w:eastAsia="zh-CN" w:bidi="ar-SA"/>
+      </w:rPr>
+    </w:rPrDefault>
+    <w:pPrDefault>
+      <w:pPr>
+        <w:spacing w:after="200" w:line="276" w:lineRule="auto"/>
+      </w:pPr>
+    </w:pPrDefault>
+  </w:docDefaults>
+  <w:latentStyles w:defLockedState="0" w:defUIPriority="99" w:defSemiHidden="1" w:defUnhideWhenUsed="1" w:defQFormat="0" w:count="267">
+    <w:lsdException w:name="Normal" w:semiHidden="0" w:uiPriority="0" w:unhideWhenUsed="0" w:qFormat="1"/>
+    <w:lsdException w:name="heading 1" w:semiHidden="0" w:uiPriority="9" w:unhideWhenUsed="0" w:qFormat="1"/>
+    <w:lsdException w:name="heading 2" w:uiPriority="9" w:qFormat="1"/>
+    <w:lsdException w:name="heading 3" w:uiPriority="9" w:qFormat="1"/>
+    <w:lsdException w:name="heading 4" w:uiPriority="9" w:qFormat="1"/>
+    <w:lsdException w:name="heading 5" w:uiPriority="9" w:qFormat="1"/>
+    <w:lsdException w:name="heading 6" w:uiPriority="9" w:qFormat="1"/>
+    <w:lsdException w:name="heading 7" w:uiPriority="9" w:qFormat="1"/>
+    <w:lsdException w:name="heading 8" w:uiPriority="9" w:qFormat="1"/>
+    <w:lsdException w:name="heading 9" w:uiPriority="9" w:qFormat="1"/>
+    <w:lsdException w:name="toc 1" w:uiPriority="39"/>
+    <w:lsdException w:name="toc 2" w:uiPriority="39"/>
+    <w:lsdException w:name="toc 3" w:uiPriority="39"/>
+    <w:lsdException w:name="toc 4" w:uiPriority="39"/>
+    <w:lsdException w:name="toc 5" w:uiPriority="39"/>
+    <w:lsdException w:name="toc 6" w:uiPriority="39"/>
+    <w:lsdException w:name="toc 7" w:uiPriority="39"/>
+    <w:lsdException w:name="toc 8" w:uiPriority="39"/>
+    <w:lsdException w:name="toc 9" w:uiPriority="39"/>
+    <w:lsdException w:name="caption" w:uiPriority="35" w:qFormat="1"/>
+    <w:lsdException w:name="Title" w:semiHidden="0" w:uiPriority="10" w:unhideWhenUsed="0" w:qFormat="1"/>
+    <w:lsdException w:name="Default Paragraph Font" w:uiPriority="1"/>
+    <w:lsdException w:name="Subtitle" w:semiHidden="0" w:uiPriority="11" w:unhideWhenUsed="0" w:qFormat="1"/>
+    <w:lsdException w:name="Strong" w:semiHidden="0" w:uiPriority="22" w:unhideWhenUsed="0" w:qFormat="1"/>
+    <w:lsdException w:name="Emphasis" w:semiHidden="0" w:uiPriority="20" w:unhideWhenUsed="0" w:qFormat="1"/>
+    <w:lsdException w:name="Table Grid" w:semiHidden="0" w:uiPriority="59" w:unhideWhenUsed="0"/>
+    <w:lsdException w:name="Placeholder Text" w:unhideWhenUsed="0"/>
+    <w:lsdException w:name="No Spacing" w:semiHidden="0" w:uiPriority="1" w:unhideWhenUsed="0" w:qFormat="1"/>
+    <w:lsdException w:name="Light Shading" w:semiHidden="0" w:uiPriority="60" w:unhideWhenUsed="0"/>
+    <w:lsdException w:name="Light List" w:semiHidden="0" w:uiPriority="61" w:unhideWhenUsed="0"/>
+    <w:lsdException w:name="Light Grid" w:semiHidden="0" w:uiPriority="62" w:unhideWhenUsed="0"/>
+    <w:lsdException w:name="Medium Shading 1" w:semiHidden="0" w:uiPriority="63" w:unhideWhenUsed="0"/>
+    <w:lsdException w:name="Medium Shading 2" w:semiHidden="0" w:uiPriority="64" w:unhideWhenUsed="0"/>
+    <w:lsdException w:name="Medium List 1" w:semiHidden="0" w:uiPriority="65" w:unhideWhenUsed="0"/>
+    <w:lsdException w:name="Medium List 2" w:semiHidden="0" w:uiPriority="66" w:unhideWhenUsed="0"/>
+    <w:lsdException w:name="Medium Grid 1" w:semiHidden="0" w:uiPriority="67" w:unhideWhenUsed="0"/>
+    <w:lsdException w:name="Medium Grid 2" w:semiHidden="0" w:uiPriority="68" w:unhideWhenUsed="0"/>
+    <w:lsdException w:name="Medium Grid 3" w:semiHidden="0" w:uiPriority="69" w:unhideWhenUsed="0"/>
+    <w:lsdException w:name="Dark List" w:semiHidden="0" w:uiPriority="70" w:unhideWhenUsed="0"/>
+    <w:lsdException w:name="Colorful Shading" w:semiHidden="0" w:uiPriority="71" w:unhideWhenUsed="0"/>
+    <w:lsdException w:name="Colorful List" w:semiHidden="0" w:uiPriority="72" w:unhideWhenUsed="0"/>
+    <w:lsdException w:name="Colorful Grid" w:semiHidden="0" w:uiPriority="73" w:unhideWhenUsed="0"/>
+    <w:lsdException w:name="Light Shading Accent 1" w:semiHidden="0" w:uiPriority="60" w:unhideWhenUsed="0"/>
+    <w:lsdException w:name="Light List Accent 1" w:semiHidden="0" w:uiPriority="61" w:unhideWhenUsed="0"/>
+    <w:lsdException w:name="Light Grid Accent 1" w:semiHidden="0" w:uiPriority="62" w:unhideWhenUsed="0"/>
+    <w:lsdException w:name="Medium Shading 1 Accent 1" w:semiHidden="0" w:uiPriority="63" w:unhideWhenUsed="0"/>
+    <w:lsdException w:name="Medium Shading 2 Accent 1" w:semiHidden="0" w:uiPriority="64" w:unhideWhenUsed="0"/>
+    <w:lsdException w:name="Medium List 1 Accent 1" w:semiHidden="0" w:uiPriority="65" w:unhideWhenUsed="0"/>
+    <w:lsdException w:name="Revision" w:unhideWhenUsed="0"/>
+    <w:lsdException w:name="List Paragraph" w:semiHidden="0" w:uiPriority="34" w:unhideWhenUsed="0" w:qFormat="1"/>
+    <w:lsdException w:name="Quote" w:semiHidden="0" w:uiPriority="29" w:unhideWhenUsed="0" w:qFormat="1"/>
+    <w:lsdException w:name="Intense Quote" w:semiHidden="0" w:uiPriority="30" w:unhideWhenUsed="0" w:qFormat="1"/>
+    <w:lsdException w:name="Medium List 2 Accent 1" w:semiHidden="0" w:uiPriority="66" w:unhideWhenUsed="0"/>
+    <w:lsdException w:name="Medium Grid 1 Accent 1" w:semiHidden="0" w:uiPriority="67" w:unhideWhenUsed="0"/>
+    <w:lsdException w:name="Medium Grid 2 Accent 1" w:semiHidden="0" w:uiPriority="68" w:unhideWhenUsed="0"/>
+    <w:lsdException w:name="Medium Grid 3 Accent 1" w:semiHidden="0" w:uiPriority="69" w:unhideWhenUsed="0"/>
+    <w:lsdException w:name="Dark List Accent 1" w:semiHidden="0" w:uiPriority="70" w:unhideWhenUsed="0"/>
+    <w:lsdException w:name="Colorful Shading Accent 1" w:semiHidden="0" w:uiPriority="71" w:unhideWhenUsed="0"/>
+    <w:lsdException w:name="Colorful List Accent 1" w:semiHidden="0" w:uiPriority="72" w:unhideWhenUsed="0"/>
+    <w:lsdException w:name="Colorful Grid Accent 1" w:semiHidden="0" w:uiPriority="73" w:unhideWhenUsed="0"/>
+    <w:lsdException w:name="Light Shading Accent 2" w:semiHidden="0" w:uiPriority="60" w:unhideWhenUsed="0"/>
+    <w:lsdException w:name="Light List Accent 2" w:semiHidden="0" w:uiPriority="61" w:unhideWhenUsed="0"/>
+    <w:lsdException w:name="Light Grid Accent 2" w:semiHidden="0" w:uiPriority="62" w:unhideWhenUsed="0"/>
+    <w:lsdException w:name="Medium Shading 1 Accent 2" w:semiHidden="0" w:uiPriority="63" w:unhideWhenUsed="0"/>
+    <w:lsdException w:name="Medium Shading 2 Accent 2" w:semiHidden="0" w:uiPriority="64" w:unhideWhenUsed="0"/>
+    <w:lsdException w:name="Medium List 1 Accent 2" w:semiHidden="0" w:uiPriority="65" w:unhideWhenUsed="0"/>
+    <w:lsdException w:name="Medium List 2 Accent 2" w:semiHidden="0" w:uiPriority="66" w:unhideWhenUsed="0"/>
+    <w:lsdException w:name="Medium Grid 1 Accent 2" w:semiHidden="0" w:uiPriority="67" w:unhideWhenUsed="0"/>
+    <w:lsdException w:name="Medium Grid 2 Accent 2" w:semiHidden="0" w:uiPriority="68" w:unhideWhenUsed="0"/>
+    <w:lsdException w:name="Medium Grid 3 Accent 2" w:semiHidden="0" w:uiPriority="69" w:unhideWhenUsed="0"/>
+    <w:lsdException w:name="Dark List Accent 2" w:semiHidden="0" w:uiPriority="70" w:unhideWhenUsed="0"/>
+    <w:lsdException w:name="Colorful Shading Accent 2" w:semiHidden="0" w:uiPriority="71" w:unhideWhenUsed="0"/>
+    <w:lsdException w:name="Colorful List Accent 2" w:semiHidden="0" w:uiPriority="72" w:unhideWhenUsed="0"/>
+    <w:lsdException w:name="Colorful Grid Accent 2" w:semiHidden="0" w:uiPriority="73" w:unhideWhenUsed="0"/>
+    <w:lsdException w:name="Light Shading Accent 3" w:semiHidden="0" w:uiPriority="60" w:unhideWhenUsed="0"/>
+    <w:lsdException w:name="Light List Accent 3" w:semiHidden="0" w:uiPriority="61" w:unhideWhenUsed="0"/>
+    <w:lsdException w:name="Light Grid Accent 3" w:semiHidden="0" w:uiPriority="62" w:unhideWhenUsed="0"/>
+    <w:lsdException w:name="Medium Shading 1 Accent 3" w:semiHidden="0" w:uiPriority="63" w:unhideWhenUsed="0"/>
+    <w:lsdException w:name="Medium Shading 2 Accent 3" w:semiHidden="0" w:uiPriority="64" w:unhideWhenUsed="0"/>
+    <w:lsdException w:name="Medium List 1 Accent 3" w:semiHidden="0" w:uiPriority="65" w:unhideWhenUsed="0"/>
+    <w:lsdException w:name="Medium List 2 Accent 3" w:semiHidden="0" w:uiPriority="66" w:unhideWhenUsed="0"/>
+    <w:lsdException w:name="Medium Grid 1 Accent 3" w:semiHidden="0" w:uiPriority="67" w:unhideWhenUsed="0"/>
+    <w:lsdException w:name="Medium Grid 2 Accent 3" w:semiHidden="0" w:uiPriority="68" w:unhideWhenUsed="0"/>
+    <w:lsdException w:name="Medium Grid 3 Accent 3" w:semiHidden="0" w:uiPriority="69" w:unhideWhenUsed="0"/>
+    <w:lsdException w:name="Dark List Accent 3" w:semiHidden="0" w:uiPriority="70" w:unhideWhenUsed="0"/>
+    <w:lsdException w:name="Colorful Shading Accent 3" w:semiHidden="0" w:uiPriority="71" w:unhideWhenUsed="0"/>
+    <w:lsdException w:name="Colorful List Accent 3" w:semiHidden="0" w:uiPriority="72" w:unhideWhenUsed="0"/>
+    <w:lsdException w:name="Colorful Grid Accent 3" w:semiHidden="0" w:uiPriority="73" w:unhideWhenUsed="0"/>
+    <w:lsdException w:name="Light Shading Accent 4" w:semiHidden="0" w:uiPriority="60" w:unhideWhenUsed="0"/>
+    <w:lsdException w:name="Light List Accent 4" w:semiHidden="0" w:uiPriority="61" w:unhideWhenUsed="0"/>
+    <w:lsdException w:name="Light Grid Accent 4" w:semiHidden="0" w:uiPriority="62" w:unhideWhenUsed="0"/>
+    <w:lsdException w:name="Medium Shading 1 Accent 4" w:semiHidden="0" w:uiPriority="63" w:unhideWhenUsed="0"/>
+    <w:lsdException w:name="Medium Shading 2 Accent 4" w:semiHidden="0" w:uiPriority="64" w:unhideWhenUsed="0"/>
+    <w:lsdException w:name="Medium List 1 Accent 4" w:semiHidden="0" w:uiPriority="65" w:unhideWhenUsed="0"/>
+    <w:lsdException w:name="Medium List 2 Accent 4" w:semiHidden="0" w:uiPriority="66" w:unhideWhenUsed="0"/>
+    <w:lsdException w:name="Medium Grid 1 Accent 4" w:semiHidden="0" w:uiPriority="67" w:unhideWhenUsed="0"/>
+    <w:lsdException w:name="Medium Grid 2 Accent 4" w:semiHidden="0" w:uiPriority="68" w:unhideWhenUsed="0"/>
+    <w:lsdException w:name="Medium Grid 3 Accent 4" w:semiHidden="0" w:uiPriority="69" w:unhideWhenUsed="0"/>
+    <w:lsdException w:name="Dark List Accent 4" w:semiHidden="0" w:uiPriority="70" w:unhideWhenUsed="0"/>
+    <w:lsdException w:name="Colorful Shading Accent 4" w:semiHidden="0" w:uiPriority="71" w:unhideWhenUsed="0"/>
+    <w:lsdException w:name="Colorful List Accent 4" w:semiHidden="0" w:uiPriority="72" w:unhideWhenUsed="0"/>
+    <w:lsdException w:name="Colorful Grid Accent 4" w:semiHidden="0" w:uiPriority="73" w:unhideWhenUsed="0"/>
+    <w:lsdException w:name="Light Shading Accent 5" w:semiHidden="0" w:uiPriority="60" w:unhideWhenUsed="0"/>
+    <w:lsdException w:name="Light List Accent 5" w:semiHidden="0" w:uiPriority="61" w:unhideWhenUsed="0"/>
+    <w:lsdException w:name="Light Grid Accent 5" w:semiHidden="0" w:uiPriority="62" w:unhideWhenUsed="0"/>
+    <w:lsdException w:name="Medium Shading 1 Accent 5" w:semiHidden="0" w:uiPriority="63" w:unhideWhenUsed="0"/>
+    <w:lsdException w:name="Medium Shading 2 Accent 5" w:semiHidden="0" w:uiPriority="64" w:unhideWhenUsed="0"/>
+    <w:lsdException w:name="Medium List 1 Accent 5" w:semiHidden="0" w:uiPriority="65" w:unhideWhenUsed="0"/>
+    <w:lsdException w:name="Medium List 2 Accent 5" w:semiHidden="0" w:uiPriority="66" w:unhideWhenUsed="0"/>
+    <w:lsdException w:name="Medium Grid 1 Accent 5" w:semiHidden="0" w:uiPriority="67" w:unhideWhenUsed="0"/>
+    <w:lsdException w:name="Medium Grid 2 Accent 5" w:semiHidden="0" w:uiPriority="68" w:unhideWhenUsed="0"/>
+    <w:lsdException w:name="Medium Grid 3 Accent 5" w:semiHidden="0" w:uiPriority="69" w:unhideWhenUsed="0"/>
+    <w:lsdException w:name="Dark List Accent 5" w:semiHidden="0" w:uiPriority="70" w:unhideWhenUsed="0"/>
+    <w:lsdException w:name="Colorful Shading Accent 5" w:semiHidden="0" w:uiPriority="71" w:unhideWhenUsed="0"/>
+    <w:lsdException w:name="Colorful List Accent 5" w:semiHidden="0" w:uiPriority="72" w:unhideWhenUsed="0"/>
+    <w:lsdException w:name="Colorful Grid Accent 5" w:semiHidden="0" w:uiPriority="73" w:unhideWhenUsed="0"/>
+    <w:lsdException w:name="Light Shading Accent 6" w:semiHidden="0" w:uiPriority="60" w:unhideWhenUsed="0"/>
+    <w:lsdException w:name="Light List Accent 6" w:semiHidden="0" w:uiPriority="61" w:unhideWhenUsed="0"/>
+    <w:lsdException w:name="Light Grid Accent 6" w:semiHidden="0" w:uiPriority="62" w:unhideWhenUsed="0"/>
+    <w:lsdException w:name="Medium Shading 1 Accent 6" w:semiHidden="0" w:uiPriority="63" w:unhideWhenUsed="0"/>
+    <w:lsdException w:name="Medium Shading 2 Accent 6" w:semiHidden="0" w:uiPriority="64" w:unhideWhenUsed="0"/>
+    <w:lsdException w:name="Medium List 1 Accent 6" w:semiHidden="0" w:uiPriority="65" w:unhideWhenUsed="0"/>
+    <w:lsdException w:name="Medium List 2 Accent 6" w:semiHidden="0" w:uiPriority="66" w:unhideWhenUsed="0"/>
+    <w:lsdException w:name="Medium Grid 1 Accent 6" w:semiHidden="0" w:uiPriority="67" w:unhideWhenUsed="0"/>
+    <w:lsdException w:name="Medium Grid 2 Accent 6" w:semiHidden="0" w:uiPriority="68" w:unhideWhenUsed="0"/>
+    <w:lsdException w:name="Medium Grid 3 Accent 6" w:semiHidden="0" w:uiPriority="69" w:unhideWhenUsed="0"/>
+    <w:lsdException w:name="Dark List Accent 6" w:semiHidden="0" w:uiPriority="70" w:unhideWhenUsed="0"/>
+    <w:lsdException w:name="Colorful Shading Accent 6" w:semiHidden="0" w:uiPriority="71" w:unhideWhenUsed="0"/>
+    <w:lsdException w:name="Colorful List Accent 6" w:semiHidden="0" w:uiPriority="72" w:unhideWhenUsed="0"/>
+    <w:lsdException w:name="Colorful Grid Accent 6" w:semiHidden="0" w:uiPriority="73" w:unhideWhenUsed="0"/>
+    <w:lsdException w:name="Subtle Emphasis" w:semiHidden="0" w:uiPriority="19" w:unhideWhenUsed="0" w:qFormat="1"/>
+    <w:lsdException w:name="Intense Emphasis" w:semiHidden="0" w:uiPriority="21" w:unhideWhenUsed="0" w:qFormat="1"/>
+    <w:lsdException w:name="Subtle Reference" w:semiHidden="0" w:uiPriority="31" w:unhideWhenUsed="0" w:qFormat="1"/>
+    <w:lsdException w:name="Intense Reference" w:semiHidden="0" w:uiPriority="32" w:unhideWhenUsed="0" w:qFormat="1"/>
+    <w:lsdException w:name="Book Title" w:semiHidden="0" w:uiPriority="33" w:unhideWhenUsed="0" w:qFormat="1"/>
+    <w:lsdException w:name="Bibliography" w:uiPriority="37"/>
+    <w:lsdException w:name="TOC Heading" w:uiPriority="39" w:qFormat="1"/>
+  </w:latentStyles>
+  <w:style w:type="paragraph" w:default="1" w:styleId="Normal">
+    <w:name w:val="Normal"/>
+    <w:qFormat/>
+  </w:style>
+  <w:style w:type="character" w:default="1" w:styleId="DefaultParagraphFont">
+    <w:name w:val="Default Paragraph Font"/>
+    <w:uiPriority w:val="1"/>
+    <w:semiHidden/>
+    <w:unhideWhenUsed/>
+  </w:style>
+  <w:style w:type="table" w:default="1" w:styleId="TableNormal">
+    <w:name w:val="Normal Table"/>
+    <w:uiPriority w:val="99"/>
+    <w:semiHidden/>
+    <w:unhideWhenUsed/>
+    <w:tblPr>
+      <w:tblInd w:w="0" w:type="dxa"/>
+      <w:tblCellMar>
+        <w:top w:w="0" w:type="dxa"/>
+        <w:left w:w="108" w:type="dxa"/>
+        <w:bottom w:w="0" w:type="dxa"/>
+        <w:right w:w="108" w:type="dxa"/>
+      </w:tblCellMar>
+    </w:tblPr>
+  </w:style>
+  <w:style w:type="numbering" w:default="1" w:styleId="NoList">
+    <w:name w:val="No List"/>
+    <w:uiPriority w:val="99"/>
+    <w:semiHidden/>
+    <w:unhideWhenUsed/>
+  </w:style>
+  <w:style w:type="character" w:styleId="PlaceholderText">
+    <w:name w:val="Placeholder Text"/>
+    <w:basedOn w:val="DefaultParagraphFont"/>
+    <w:uiPriority w:val="99"/>
+    <w:semiHidden/>
+    <w:rsid w:val="00727DA1"/>
+    <w:rPr>
+      <w:color w:val="808080"/>
+    </w:rPr>
+  </w:style>
+</w:styles>
+</file>
+
+<file path=word/glossary/stylesWithEffects.xml><?xml version="1.0" encoding="utf-8"?>
+<w:styles xmlns:wpc="http://schemas.microsoft.com/office/word/2010/wordprocessingCanvas" xmlns:mc="http://schemas.openxmlformats.org/markup-compatibility/2006" xmlns:o="urn:schemas-microsoft-com:office:office" xmlns:r="http://schemas.openxmlformats.org/officeDocument/2006/relationships" xmlns:m="http://schemas.openxmlformats.org/officeDocument/2006/math" xmlns:v="urn:schemas-microsoft-com:vml" xmlns:wp14="http://schemas.microsoft.com/office/word/2010/wordprocessingDrawing" xmlns:wp="http://schemas.openxmlformats.org/drawingml/2006/wordprocessingDrawing" xmlns:w10="urn:schemas-microsoft-com:office:word" xmlns:w="http://schemas.openxmlformats.org/wordprocessingml/2006/main" xmlns:w14="http://schemas.microsoft.com/office/word/2010/wordml" xmlns:wpg="http://schemas.microsoft.com/office/word/2010/wordprocessingGroup" xmlns:wpi="http://schemas.microsoft.com/office/word/2010/wordprocessingInk" xmlns:wne="http://schemas.microsoft.com/office/word/2006/wordml" xmlns:wps="http://schemas.microsoft.com/office/word/2010/wordprocessingShape" mc:Ignorable="w14 wp14">
+  <w:docDefaults>
+    <w:rPrDefault>
+      <w:rPr>
+        <w:rFonts w:asciiTheme="minorHAnsi" w:eastAsiaTheme="minorEastAsia" w:hAnsiTheme="minorHAnsi" w:cstheme="minorBidi"/>
+        <w:sz w:val="22"/>
+        <w:szCs w:val="22"/>
+        <w:lang w:val="en-US" w:eastAsia="zh-CN" w:bidi="ar-SA"/>
+      </w:rPr>
+    </w:rPrDefault>
+    <w:pPrDefault>
+      <w:pPr>
+        <w:spacing w:after="200" w:line="276" w:lineRule="auto"/>
+      </w:pPr>
+    </w:pPrDefault>
+  </w:docDefaults>
+  <w:latentStyles w:defLockedState="0" w:defUIPriority="99" w:defSemiHidden="1" w:defUnhideWhenUsed="1" w:defQFormat="0" w:count="267">
+    <w:lsdException w:name="Normal" w:semiHidden="0" w:uiPriority="0" w:unhideWhenUsed="0" w:qFormat="1"/>
+    <w:lsdException w:name="heading 1" w:semiHidden="0" w:uiPriority="9" w:unhideWhenUsed="0" w:qFormat="1"/>
+    <w:lsdException w:name="heading 2" w:uiPriority="9" w:qFormat="1"/>
+    <w:lsdException w:name="heading 3" w:uiPriority="9" w:qFormat="1"/>
+    <w:lsdException w:name="heading 4" w:uiPriority="9" w:qFormat="1"/>
+    <w:lsdException w:name="heading 5" w:uiPriority="9" w:qFormat="1"/>
+    <w:lsdException w:name="heading 6" w:uiPriority="9" w:qFormat="1"/>
+    <w:lsdException w:name="heading 7" w:uiPriority="9" w:qFormat="1"/>
+    <w:lsdException w:name="heading 8" w:uiPriority="9" w:qFormat="1"/>
+    <w:lsdException w:name="heading 9" w:uiPriority="9" w:qFormat="1"/>
+    <w:lsdException w:name="toc 1" w:uiPriority="39"/>
+    <w:lsdException w:name="toc 2" w:uiPriority="39"/>
+    <w:lsdException w:name="toc 3" w:uiPriority="39"/>
+    <w:lsdException w:name="toc 4" w:uiPriority="39"/>
+    <w:lsdException w:name="toc 5" w:uiPriority="39"/>
+    <w:lsdException w:name="toc 6" w:uiPriority="39"/>
+    <w:lsdException w:name="toc 7" w:uiPriority="39"/>
+    <w:lsdException w:name="toc 8" w:uiPriority="39"/>
+    <w:lsdException w:name="toc 9" w:uiPriority="39"/>
+    <w:lsdException w:name="caption" w:uiPriority="35" w:qFormat="1"/>
+    <w:lsdException w:name="Title" w:semiHidden="0" w:uiPriority="10" w:unhideWhenUsed="0" w:qFormat="1"/>
+    <w:lsdException w:name="Default Paragraph Font" w:uiPriority="1"/>
+    <w:lsdException w:name="Subtitle" w:semiHidden="0" w:uiPriority="11" w:unhideWhenUsed="0" w:qFormat="1"/>
+    <w:lsdException w:name="Strong" w:semiHidden="0" w:uiPriority="22" w:unhideWhenUsed="0" w:qFormat="1"/>
+    <w:lsdException w:name="Emphasis" w:semiHidden="0" w:uiPriority="20" w:unhideWhenUsed="0" w:qFormat="1"/>
+    <w:lsdException w:name="Table Grid" w:semiHidden="0" w:uiPriority="59" w:unhideWhenUsed="0"/>
+    <w:lsdException w:name="Placeholder Text" w:unhideWhenUsed="0"/>
+    <w:lsdException w:name="No Spacing" w:semiHidden="0" w:uiPriority="1" w:unhideWhenUsed="0" w:qFormat="1"/>
+    <w:lsdException w:name="Light Shading" w:semiHidden="0" w:uiPriority="60" w:unhideWhenUsed="0"/>
+    <w:lsdException w:name="Light List" w:semiHidden="0" w:uiPriority="61" w:unhideWhenUsed="0"/>
+    <w:lsdException w:name="Light Grid" w:semiHidden="0" w:uiPriority="62" w:unhideWhenUsed="0"/>
+    <w:lsdException w:name="Medium Shading 1" w:semiHidden="0" w:uiPriority="63" w:unhideWhenUsed="0"/>
+    <w:lsdException w:name="Medium Shading 2" w:semiHidden="0" w:uiPriority="64" w:unhideWhenUsed="0"/>
+    <w:lsdException w:name="Medium List 1" w:semiHidden="0" w:uiPriority="65" w:unhideWhenUsed="0"/>
+    <w:lsdException w:name="Medium List 2" w:semiHidden="0" w:uiPriority="66" w:unhideWhenUsed="0"/>
+    <w:lsdException w:name="Medium Grid 1" w:semiHidden="0" w:uiPriority="67" w:unhideWhenUsed="0"/>
+    <w:lsdException w:name="Medium Grid 2" w:semiHidden="0" w:uiPriority="68" w:unhideWhenUsed="0"/>
+    <w:lsdException w:name="Medium Grid 3" w:semiHidden="0" w:uiPriority="69" w:unhideWhenUsed="0"/>
+    <w:lsdException w:name="Dark List" w:semiHidden="0" w:uiPriority="70" w:unhideWhenUsed="0"/>
+    <w:lsdException w:name="Colorful Shading" w:semiHidden="0" w:uiPriority="71" w:unhideWhenUsed="0"/>
+    <w:lsdException w:name="Colorful List" w:semiHidden="0" w:uiPriority="72" w:unhideWhenUsed="0"/>
+    <w:lsdException w:name="Colorful Grid" w:semiHidden="0" w:uiPriority="73" w:unhideWhenUsed="0"/>
+    <w:lsdException w:name="Light Shading Accent 1" w:semiHidden="0" w:uiPriority="60" w:unhideWhenUsed="0"/>
+    <w:lsdException w:name="Light List Accent 1" w:semiHidden="0" w:uiPriority="61" w:unhideWhenUsed="0"/>
+    <w:lsdException w:name="Light Grid Accent 1" w:semiHidden="0" w:uiPriority="62" w:unhideWhenUsed="0"/>
+    <w:lsdException w:name="Medium Shading 1 Accent 1" w:semiHidden="0" w:uiPriority="63" w:unhideWhenUsed="0"/>
+    <w:lsdException w:name="Medium Shading 2 Accent 1" w:semiHidden="0" w:uiPriority="64" w:unhideWhenUsed="0"/>
+    <w:lsdException w:name="Medium List 1 Accent 1" w:semiHidden="0" w:uiPriority="65" w:unhideWhenUsed="0"/>
+    <w:lsdException w:name="Revision" w:unhideWhenUsed="0"/>
+    <w:lsdException w:name="List Paragraph" w:semiHidden="0" w:uiPriority="34" w:unhideWhenUsed="0" w:qFormat="1"/>
+    <w:lsdException w:name="Quote" w:semiHidden="0" w:uiPriority="29" w:unhideWhenUsed="0" w:qFormat="1"/>
+    <w:lsdException w:name="Intense Quote" w:semiHidden="0" w:uiPriority="30" w:unhideWhenUsed="0" w:qFormat="1"/>
+    <w:lsdException w:name="Medium List 2 Accent 1" w:semiHidden="0" w:uiPriority="66" w:unhideWhenUsed="0"/>
+    <w:lsdException w:name="Medium Grid 1 Accent 1" w:semiHidden="0" w:uiPriority="67" w:unhideWhenUsed="0"/>
+    <w:lsdException w:name="Medium Grid 2 Accent 1" w:semiHidden="0" w:uiPriority="68" w:unhideWhenUsed="0"/>
+    <w:lsdException w:name="Medium Grid 3 Accent 1" w:semiHidden="0" w:uiPriority="69" w:unhideWhenUsed="0"/>
+    <w:lsdException w:name="Dark List Accent 1" w:semiHidden="0" w:uiPriority="70" w:unhideWhenUsed="0"/>
+    <w:lsdException w:name="Colorful Shading Accent 1" w:semiHidden="0" w:uiPriority="71" w:unhideWhenUsed="0"/>
+    <w:lsdException w:name="Colorful List Accent 1" w:semiHidden="0" w:uiPriority="72" w:unhideWhenUsed="0"/>
+    <w:lsdException w:name="Colorful Grid Accent 1" w:semiHidden="0" w:uiPriority="73" w:unhideWhenUsed="0"/>
+    <w:lsdException w:name="Light Shading Accent 2" w:semiHidden="0" w:uiPriority="60" w:unhideWhenUsed="0"/>
+    <w:lsdException w:name="Light List Accent 2" w:semiHidden="0" w:uiPriority="61" w:unhideWhenUsed="0"/>
+    <w:lsdException w:name="Light Grid Accent 2" w:semiHidden="0" w:uiPriority="62" w:unhideWhenUsed="0"/>
+    <w:lsdException w:name="Medium Shading 1 Accent 2" w:semiHidden="0" w:uiPriority="63" w:unhideWhenUsed="0"/>
+    <w:lsdException w:name="Medium Shading 2 Accent 2" w:semiHidden="0" w:uiPriority="64" w:unhideWhenUsed="0"/>
+    <w:lsdException w:name="Medium List 1 Accent 2" w:semiHidden="0" w:uiPriority="65" w:unhideWhenUsed="0"/>
+    <w:lsdException w:name="Medium List 2 Accent 2" w:semiHidden="0" w:uiPriority="66" w:unhideWhenUsed="0"/>
+    <w:lsdException w:name="Medium Grid 1 Accent 2" w:semiHidden="0" w:uiPriority="67" w:unhideWhenUsed="0"/>
+    <w:lsdException w:name="Medium Grid 2 Accent 2" w:semiHidden="0" w:uiPriority="68" w:unhideWhenUsed="0"/>
+    <w:lsdException w:name="Medium Grid 3 Accent 2" w:semiHidden="0" w:uiPriority="69" w:unhideWhenUsed="0"/>
+    <w:lsdException w:name="Dark List Accent 2" w:semiHidden="0" w:uiPriority="70" w:unhideWhenUsed="0"/>
+    <w:lsdException w:name="Colorful Shading Accent 2" w:semiHidden="0" w:uiPriority="71" w:unhideWhenUsed="0"/>
+    <w:lsdException w:name="Colorful List Accent 2" w:semiHidden="0" w:uiPriority="72" w:unhideWhenUsed="0"/>
+    <w:lsdException w:name="Colorful Grid Accent 2" w:semiHidden="0" w:uiPriority="73" w:unhideWhenUsed="0"/>
+    <w:lsdException w:name="Light Shading Accent 3" w:semiHidden="0" w:uiPriority="60" w:unhideWhenUsed="0"/>
+    <w:lsdException w:name="Light List Accent 3" w:semiHidden="0" w:uiPriority="61" w:unhideWhenUsed="0"/>
+    <w:lsdException w:name="Light Grid Accent 3" w:semiHidden="0" w:uiPriority="62" w:unhideWhenUsed="0"/>
+    <w:lsdException w:name="Medium Shading 1 Accent 3" w:semiHidden="0" w:uiPriority="63" w:unhideWhenUsed="0"/>
+    <w:lsdException w:name="Medium Shading 2 Accent 3" w:semiHidden="0" w:uiPriority="64" w:unhideWhenUsed="0"/>
+    <w:lsdException w:name="Medium List 1 Accent 3" w:semiHidden="0" w:uiPriority="65" w:unhideWhenUsed="0"/>
+    <w:lsdException w:name="Medium List 2 Accent 3" w:semiHidden="0" w:uiPriority="66" w:unhideWhenUsed="0"/>
+    <w:lsdException w:name="Medium Grid 1 Accent 3" w:semiHidden="0" w:uiPriority="67" w:unhideWhenUsed="0"/>
+    <w:lsdException w:name="Medium Grid 2 Accent 3" w:semiHidden="0" w:uiPriority="68" w:unhideWhenUsed="0"/>
+    <w:lsdException w:name="Medium Grid 3 Accent 3" w:semiHidden="0" w:uiPriority="69" w:unhideWhenUsed="0"/>
+    <w:lsdException w:name="Dark List Accent 3" w:semiHidden="0" w:uiPriority="70" w:unhideWhenUsed="0"/>
+    <w:lsdException w:name="Colorful Shading Accent 3" w:semiHidden="0" w:uiPriority="71" w:unhideWhenUsed="0"/>
+    <w:lsdException w:name="Colorful List Accent 3" w:semiHidden="0" w:uiPriority="72" w:unhideWhenUsed="0"/>
+    <w:lsdException w:name="Colorful Grid Accent 3" w:semiHidden="0" w:uiPriority="73" w:unhideWhenUsed="0"/>
+    <w:lsdException w:name="Light Shading Accent 4" w:semiHidden="0" w:uiPriority="60" w:unhideWhenUsed="0"/>
+    <w:lsdException w:name="Light List Accent 4" w:semiHidden="0" w:uiPriority="61" w:unhideWhenUsed="0"/>
+    <w:lsdException w:name="Light Grid Accent 4" w:semiHidden="0" w:uiPriority="62" w:unhideWhenUsed="0"/>
+    <w:lsdException w:name="Medium Shading 1 Accent 4" w:semiHidden="0" w:uiPriority="63" w:unhideWhenUsed="0"/>
+    <w:lsdException w:name="Medium Shading 2 Accent 4" w:semiHidden="0" w:uiPriority="64" w:unhideWhenUsed="0"/>
+    <w:lsdException w:name="Medium List 1 Accent 4" w:semiHidden="0" w:uiPriority="65" w:unhideWhenUsed="0"/>
+    <w:lsdException w:name="Medium List 2 Accent 4" w:semiHidden="0" w:uiPriority="66" w:unhideWhenUsed="0"/>
+    <w:lsdException w:name="Medium Grid 1 Accent 4" w:semiHidden="0" w:uiPriority="67" w:unhideWhenUsed="0"/>
+    <w:lsdException w:name="Medium Grid 2 Accent 4" w:semiHidden="0" w:uiPriority="68" w:unhideWhenUsed="0"/>
+    <w:lsdException w:name="Medium Grid 3 Accent 4" w:semiHidden="0" w:uiPriority="69" w:unhideWhenUsed="0"/>
+    <w:lsdException w:name="Dark List Accent 4" w:semiHidden="0" w:uiPriority="70" w:unhideWhenUsed="0"/>
+    <w:lsdException w:name="Colorful Shading Accent 4" w:semiHidden="0" w:uiPriority="71" w:unhideWhenUsed="0"/>
+    <w:lsdException w:name="Colorful List Accent 4" w:semiHidden="0" w:uiPriority="72" w:unhideWhenUsed="0"/>
+    <w:lsdException w:name="Colorful Grid Accent 4" w:semiHidden="0" w:uiPriority="73" w:unhideWhenUsed="0"/>
+    <w:lsdException w:name="Light Shading Accent 5" w:semiHidden="0" w:uiPriority="60" w:unhideWhenUsed="0"/>
+    <w:lsdException w:name="Light List Accent 5" w:semiHidden="0" w:uiPriority="61" w:unhideWhenUsed="0"/>
+    <w:lsdException w:name="Light Grid Accent 5" w:semiHidden="0" w:uiPriority="62" w:unhideWhenUsed="0"/>
+    <w:lsdException w:name="Medium Shading 1 Accent 5" w:semiHidden="0" w:uiPriority="63" w:unhideWhenUsed="0"/>
+    <w:lsdException w:name="Medium Shading 2 Accent 5" w:semiHidden="0" w:uiPriority="64" w:unhideWhenUsed="0"/>
+    <w:lsdException w:name="Medium List 1 Accent 5" w:semiHidden="0" w:uiPriority="65" w:unhideWhenUsed="0"/>
+    <w:lsdException w:name="Medium List 2 Accent 5" w:semiHidden="0" w:uiPriority="66" w:unhideWhenUsed="0"/>
+    <w:lsdException w:name="Medium Grid 1 Accent 5" w:semiHidden="0" w:uiPriority="67" w:unhideWhenUsed="0"/>
+    <w:lsdException w:name="Medium Grid 2 Accent 5" w:semiHidden="0" w:uiPriority="68" w:unhideWhenUsed="0"/>
+    <w:lsdException w:name="Medium Grid 3 Accent 5" w:semiHidden="0" w:uiPriority="69" w:unhideWhenUsed="0"/>
+    <w:lsdException w:name="Dark List Accent 5" w:semiHidden="0" w:uiPriority="70" w:unhideWhenUsed="0"/>
+    <w:lsdException w:name="Colorful Shading Accent 5" w:semiHidden="0" w:uiPriority="71" w:unhideWhenUsed="0"/>
+    <w:lsdException w:name="Colorful List Accent 5" w:semiHidden="0" w:uiPriority="72" w:unhideWhenUsed="0"/>
+    <w:lsdException w:name="Colorful Grid Accent 5" w:semiHidden="0" w:uiPriority="73" w:unhideWhenUsed="0"/>
+    <w:lsdException w:name="Light Shading Accent 6" w:semiHidden="0" w:uiPriority="60" w:unhideWhenUsed="0"/>
+    <w:lsdException w:name="Light List Accent 6" w:semiHidden="0" w:uiPriority="61" w:unhideWhenUsed="0"/>
+    <w:lsdException w:name="Light Grid Accent 6" w:semiHidden="0" w:uiPriority="62" w:unhideWhenUsed="0"/>
+    <w:lsdException w:name="Medium Shading 1 Accent 6" w:semiHidden="0" w:uiPriority="63" w:unhideWhenUsed="0"/>
+    <w:lsdException w:name="Medium Shading 2 Accent 6" w:semiHidden="0" w:uiPriority="64" w:unhideWhenUsed="0"/>
+    <w:lsdException w:name="Medium List 1 Accent 6" w:semiHidden="0" w:uiPriority="65" w:unhideWhenUsed="0"/>
+    <w:lsdException w:name="Medium List 2 Accent 6" w:semiHidden="0" w:uiPriority="66" w:unhideWhenUsed="0"/>
+    <w:lsdException w:name="Medium Grid 1 Accent 6" w:semiHidden="0" w:uiPriority="67" w:unhideWhenUsed="0"/>
+    <w:lsdException w:name="Medium Grid 2 Accent 6" w:semiHidden="0" w:uiPriority="68" w:unhideWhenUsed="0"/>
+    <w:lsdException w:name="Medium Grid 3 Accent 6" w:semiHidden="0" w:uiPriority="69" w:unhideWhenUsed="0"/>
+    <w:lsdException w:name="Dark List Accent 6" w:semiHidden="0" w:uiPriority="70" w:unhideWhenUsed="0"/>
+    <w:lsdException w:name="Colorful Shading Accent 6" w:semiHidden="0" w:uiPriority="71" w:unhideWhenUsed="0"/>
+    <w:lsdException w:name="Colorful List Accent 6" w:semiHidden="0" w:uiPriority="72" w:unhideWhenUsed="0"/>
+    <w:lsdException w:name="Colorful Grid Accent 6" w:semiHidden="0" w:uiPriority="73" w:unhideWhenUsed="0"/>
+    <w:lsdException w:name="Subtle Emphasis" w:semiHidden="0" w:uiPriority="19" w:unhideWhenUsed="0" w:qFormat="1"/>
+    <w:lsdException w:name="Intense Emphasis" w:semiHidden="0" w:uiPriority="21" w:unhideWhenUsed="0" w:qFormat="1"/>
+    <w:lsdException w:name="Subtle Reference" w:semiHidden="0" w:uiPriority="31" w:unhideWhenUsed="0" w:qFormat="1"/>
+    <w:lsdException w:name="Intense Reference" w:semiHidden="0" w:uiPriority="32" w:unhideWhenUsed="0" w:qFormat="1"/>
+    <w:lsdException w:name="Book Title" w:semiHidden="0" w:uiPriority="33" w:unhideWhenUsed="0" w:qFormat="1"/>
+    <w:lsdException w:name="Bibliography" w:uiPriority="37"/>
+    <w:lsdException w:name="TOC Heading" w:uiPriority="39" w:qFormat="1"/>
+  </w:latentStyles>
+  <w:style w:type="paragraph" w:default="1" w:styleId="Normal">
+    <w:name w:val="Normal"/>
+    <w:qFormat/>
+  </w:style>
+  <w:style w:type="character" w:default="1" w:styleId="DefaultParagraphFont">
+    <w:name w:val="Default Paragraph Font"/>
+    <w:uiPriority w:val="1"/>
+    <w:semiHidden/>
+    <w:unhideWhenUsed/>
+  </w:style>
+  <w:style w:type="table" w:default="1" w:styleId="TableNormal">
+    <w:name w:val="Normal Table"/>
+    <w:uiPriority w:val="99"/>
+    <w:semiHidden/>
+    <w:unhideWhenUsed/>
+    <w:tblPr>
+      <w:tblInd w:w="0" w:type="dxa"/>
+      <w:tblCellMar>
+        <w:top w:w="0" w:type="dxa"/>
+        <w:left w:w="108" w:type="dxa"/>
+        <w:bottom w:w="0" w:type="dxa"/>
+        <w:right w:w="108" w:type="dxa"/>
+      </w:tblCellMar>
+    </w:tblPr>
+  </w:style>
+  <w:style w:type="numbering" w:default="1" w:styleId="NoList">
+    <w:name w:val="No List"/>
+    <w:uiPriority w:val="99"/>
+    <w:semiHidden/>
+    <w:unhideWhenUsed/>
+  </w:style>
+  <w:style w:type="character" w:styleId="PlaceholderText">
+    <w:name w:val="Placeholder Text"/>
+    <w:basedOn w:val="DefaultParagraphFont"/>
+    <w:uiPriority w:val="99"/>
+    <w:semiHidden/>
+    <w:rsid w:val="00727DA1"/>
+    <w:rPr>
+      <w:color w:val="808080"/>
+    </w:rPr>
+  </w:style>
+</w:styles>
+</file>
+
+<file path=word/glossary/webSettings.xml><?xml version="1.0" encoding="utf-8"?>
+<w:webSettings xmlns:mc="http://schemas.openxmlformats.org/markup-compatibility/2006" xmlns:r="http://schemas.openxmlformats.org/officeDocument/2006/relationships" xmlns:w="http://schemas.openxmlformats.org/wordprocessingml/2006/main" xmlns:w14="http://schemas.microsoft.com/office/word/2010/wordml" mc:Ignorable="w14">
+  <w:optimizeForBrowser/>
+  <w:allowPNG/>
+</w:webSettings>
 </file>
 
 <file path=word/theme/theme1.xml><?xml version="1.0" encoding="utf-8"?>

</xml_diff>